<commit_message>
Oppsatert Kravspecc og endret på eksisterende
</commit_message>
<xml_diff>
--- a/parkx_dokumentasjon/krav/KravSpec.docx
+++ b/parkx_dokumentasjon/krav/KravSpec.docx
@@ -1,69 +1,64 @@
 
 <file path=word/document.xml><?xml version="1.0" encoding="utf-8"?>
-<w:document xmlns:wpc="http://schemas.microsoft.com/office/word/2010/wordprocessingCanvas" xmlns:cx="http://schemas.microsoft.com/office/drawing/2014/chartex" xmlns:cx1="http://schemas.microsoft.com/office/drawing/2015/9/8/chartex" xmlns:cx2="http://schemas.microsoft.com/office/drawing/2015/10/21/chartex" xmlns:cx3="http://schemas.microsoft.com/office/drawing/2016/5/9/chartex" xmlns:cx4="http://schemas.microsoft.com/office/drawing/2016/5/10/chartex" xmlns:cx5="http://schemas.microsoft.com/office/drawing/2016/5/11/chartex" xmlns:cx6="http://schemas.microsoft.com/office/drawing/2016/5/12/chartex" xmlns:cx7="http://schemas.microsoft.com/office/drawing/2016/5/13/chartex" xmlns:cx8="http://schemas.microsoft.com/office/drawing/2016/5/14/chartex" xmlns:mc="http://schemas.openxmlformats.org/markup-compatibility/2006" xmlns:aink="http://schemas.microsoft.com/office/drawing/2016/ink" xmlns:am3d="http://schemas.microsoft.com/office/drawing/2017/model3d" xmlns:o="urn:schemas-microsoft-com:office:office" xmlns:r="http://schemas.openxmlformats.org/officeDocument/2006/relationships" xmlns:m="http://schemas.openxmlformats.org/officeDocument/2006/math" xmlns:v="urn:schemas-microsoft-com:vml" xmlns:wp14="http://schemas.microsoft.com/office/word/2010/wordprocessingDrawing" xmlns:wp="http://schemas.openxmlformats.org/drawingml/2006/wordprocessingDrawing" xmlns:w10="urn:schemas-microsoft-com:office:word" xmlns:w="http://schemas.openxmlformats.org/wordprocessingml/2006/main" xmlns:w14="http://schemas.microsoft.com/office/word/2010/wordml" xmlns:w15="http://schemas.microsoft.com/office/word/2012/wordml" xmlns:w16cid="http://schemas.microsoft.com/office/word/2016/wordml/cid" xmlns:w16se="http://schemas.microsoft.com/office/word/2015/wordml/symex" xmlns:wpg="http://schemas.microsoft.com/office/word/2010/wordprocessingGroup" xmlns:wpi="http://schemas.microsoft.com/office/word/2010/wordprocessingInk" xmlns:wne="http://schemas.microsoft.com/office/word/2006/wordml" xmlns:wps="http://schemas.microsoft.com/office/word/2010/wordprocessingShape" mc:Ignorable="w14 w15 w16se w16cid wp14">
+<w:document xmlns:wpc="http://schemas.microsoft.com/office/word/2010/wordprocessingCanvas" xmlns:cx="http://schemas.microsoft.com/office/drawing/2014/chartex" xmlns:cx1="http://schemas.microsoft.com/office/drawing/2015/9/8/chartex" xmlns:cx2="http://schemas.microsoft.com/office/drawing/2015/10/21/chartex" xmlns:cx3="http://schemas.microsoft.com/office/drawing/2016/5/9/chartex" xmlns:cx4="http://schemas.microsoft.com/office/drawing/2016/5/10/chartex" xmlns:cx5="http://schemas.microsoft.com/office/drawing/2016/5/11/chartex" xmlns:cx6="http://schemas.microsoft.com/office/drawing/2016/5/12/chartex" xmlns:cx7="http://schemas.microsoft.com/office/drawing/2016/5/13/chartex" xmlns:cx8="http://schemas.microsoft.com/office/drawing/2016/5/14/chartex" xmlns:mc="http://schemas.openxmlformats.org/markup-compatibility/2006" xmlns:aink="http://schemas.microsoft.com/office/drawing/2016/ink" xmlns:am3d="http://schemas.microsoft.com/office/drawing/2017/model3d" xmlns:o="urn:schemas-microsoft-com:office:office" xmlns:r="http://schemas.openxmlformats.org/officeDocument/2006/relationships" xmlns:m="http://schemas.openxmlformats.org/officeDocument/2006/math" xmlns:v="urn:schemas-microsoft-com:vml" xmlns:wp14="http://schemas.microsoft.com/office/word/2010/wordprocessingDrawing" xmlns:wp="http://schemas.openxmlformats.org/drawingml/2006/wordprocessingDrawing" xmlns:w10="urn:schemas-microsoft-com:office:word" xmlns:w="http://schemas.openxmlformats.org/wordprocessingml/2006/main" xmlns:w14="http://schemas.microsoft.com/office/word/2010/wordml" xmlns:w15="http://schemas.microsoft.com/office/word/2012/wordml" xmlns:w16cex="http://schemas.microsoft.com/office/word/2018/wordml/cex" xmlns:w16cid="http://schemas.microsoft.com/office/word/2016/wordml/cid" xmlns:w16="http://schemas.microsoft.com/office/word/2018/wordml" xmlns:w16se="http://schemas.microsoft.com/office/word/2015/wordml/symex" xmlns:wpg="http://schemas.microsoft.com/office/word/2010/wordprocessingGroup" xmlns:wpi="http://schemas.microsoft.com/office/word/2010/wordprocessingInk" xmlns:wne="http://schemas.microsoft.com/office/word/2006/wordml" xmlns:wps="http://schemas.microsoft.com/office/word/2010/wordprocessingShape" mc:Ignorable="w14 w15 w16se w16cid w16 w16cex wp14">
   <w:body>
     <w:p>
-      <w:r>
-        <w:t>Kravspec første utkast.</w:t>
-      </w:r>
-    </w:p>
-    <w:p>
-      <w:r>
-        <w:t>Preface?:</w:t>
-      </w:r>
-    </w:p>
-    <w:p>
-      <w:r>
-        <w:t>Intro:</w:t>
-      </w:r>
-    </w:p>
-    <w:p>
-      <w:r>
-        <w:t>Ordforklaringer:</w:t>
-      </w:r>
-    </w:p>
-    <w:p>
-      <w:r>
-        <w:t>BrukerKrav definisjon:</w:t>
-      </w:r>
-    </w:p>
-    <w:p>
-      <w:r>
-        <w:t>System arkitektur:</w:t>
-      </w:r>
-    </w:p>
-    <w:p>
-      <w:r>
-        <w:t>System modeller:</w:t>
-      </w:r>
-    </w:p>
-    <w:p>
-      <w:r>
-        <w:t>System evolusjon:</w:t>
-      </w:r>
-    </w:p>
-    <w:p>
-      <w:r>
-        <w:t>Appendencies</w:t>
-      </w:r>
-      <w:r>
-        <w:t>?:</w:t>
-      </w:r>
-    </w:p>
-    <w:p>
-      <w:r>
-        <w:t>Index (kanskje i starten):</w:t>
-      </w:r>
-    </w:p>
-    <w:p/>
-    <w:p>
-      <w:r>
-        <w:t>Brukerkrav:</w:t>
-      </w:r>
-    </w:p>
-    <w:p>
-      <w:r>
-        <w:t>ParkX.Innlogging.01. En bruker skal identifisiseres i systemet ved bruk av e-post adresse.</w:t>
+      <w:pPr>
+        <w:pStyle w:val="Overskrift1"/>
+        <w:rPr>
+          <w:u w:val="single"/>
+        </w:rPr>
+      </w:pPr>
+      <w:r>
+        <w:rPr>
+          <w:u w:val="single"/>
+        </w:rPr>
+        <w:t xml:space="preserve">Funksjonelle </w:t>
+      </w:r>
+      <w:r>
+        <w:rPr>
+          <w:u w:val="single"/>
+        </w:rPr>
+        <w:t>krav:</w:t>
+      </w:r>
+    </w:p>
+    <w:p>
+      <w:pPr>
+        <w:rPr>
+          <w:b/>
+          <w:bCs/>
+        </w:rPr>
+      </w:pPr>
+      <w:proofErr w:type="spellStart"/>
+      <w:r>
+        <w:rPr>
+          <w:b/>
+          <w:bCs/>
+        </w:rPr>
+        <w:t>ParkX.Innlogging</w:t>
+      </w:r>
+      <w:proofErr w:type="spellEnd"/>
+    </w:p>
+    <w:p>
+      <w:pPr>
+        <w:ind w:firstLine="705"/>
+      </w:pPr>
+      <w:r>
+        <w:t xml:space="preserve">01. En bruker skal </w:t>
+      </w:r>
+      <w:r>
+        <w:t>identifiseres</w:t>
+      </w:r>
+      <w:r>
+        <w:t xml:space="preserve"> i systemet ved bruk av e-post adresse.</w:t>
+      </w:r>
+    </w:p>
+    <w:p>
+      <w:pPr>
+        <w:ind w:left="708"/>
+      </w:pPr>
+      <w:r>
+        <w:t>02. Brukeren skal ha mulighet til å resette passordet sitt gjennom en lenke de får tilsendt på epost, ved å trykke på glemt passord knapp i innlogingsmenyen.</w:t>
       </w:r>
     </w:p>
     <w:p>
@@ -71,14 +66,6 @@
         <w:ind w:left="705"/>
       </w:pPr>
       <w:r>
-        <w:t>02. Brukeren skal ha mulighet til å resette passordet sitt gjennom en lenke de får tilsendt på epost, ved å trykke på glemt passord knapp i innlogingsmenyen.</w:t>
-      </w:r>
-    </w:p>
-    <w:p>
-      <w:pPr>
-        <w:ind w:left="705"/>
-      </w:pPr>
-      <w:r>
         <w:t xml:space="preserve">03. </w:t>
       </w:r>
       <w:r>
@@ -92,8 +79,35 @@
       </w:r>
     </w:p>
     <w:p>
-      <w:r>
-        <w:t>ParkX.GDPR.01</w:t>
+      <w:pPr>
+        <w:rPr>
+          <w:b/>
+          <w:bCs/>
+        </w:rPr>
+      </w:pPr>
+      <w:proofErr w:type="spellStart"/>
+      <w:r>
+        <w:rPr>
+          <w:b/>
+          <w:bCs/>
+        </w:rPr>
+        <w:t>ParkX.</w:t>
+      </w:r>
+      <w:r>
+        <w:rPr>
+          <w:b/>
+          <w:bCs/>
+        </w:rPr>
+        <w:t>Personvern</w:t>
+      </w:r>
+      <w:proofErr w:type="spellEnd"/>
+    </w:p>
+    <w:p>
+      <w:pPr>
+        <w:ind w:firstLine="705"/>
+      </w:pPr>
+      <w:r>
+        <w:t>01</w:t>
       </w:r>
       <w:r>
         <w:t>.</w:t>
@@ -126,15 +140,55 @@
         <w:t>02. Administrator skal kunne utestenge brukere fra tjenesten</w:t>
       </w:r>
       <w:r>
-        <w:t>, ved å bruke dropdownmenyen som bare administratorer har tilgang til</w:t>
+        <w:t>, ved å bruke menye</w:t>
+      </w:r>
+      <w:r>
+        <w:t>n</w:t>
+      </w:r>
+      <w:r>
+        <w:t xml:space="preserve"> som bare administratorer har tilgang til</w:t>
       </w:r>
       <w:r>
         <w:t>.</w:t>
       </w:r>
     </w:p>
     <w:p>
-      <w:r>
-        <w:t>ParkX.Klagesystem.01 Brukere skal kunne skrive klager</w:t>
+      <w:pPr>
+        <w:rPr>
+          <w:b/>
+          <w:bCs/>
+        </w:rPr>
+      </w:pPr>
+      <w:proofErr w:type="spellStart"/>
+      <w:r>
+        <w:rPr>
+          <w:b/>
+          <w:bCs/>
+        </w:rPr>
+        <w:t>ParkX.</w:t>
+      </w:r>
+      <w:r>
+        <w:rPr>
+          <w:b/>
+          <w:bCs/>
+        </w:rPr>
+        <w:t>Tilbakemeldings</w:t>
+      </w:r>
+      <w:r>
+        <w:rPr>
+          <w:b/>
+          <w:bCs/>
+        </w:rPr>
+        <w:t>system</w:t>
+      </w:r>
+      <w:proofErr w:type="spellEnd"/>
+    </w:p>
+    <w:p>
+      <w:pPr>
+        <w:ind w:firstLine="708"/>
+      </w:pPr>
+      <w:r>
+        <w:t>01 Brukere skal kunne skrive klager</w:t>
       </w:r>
       <w:r>
         <w:t>, ved å bruke eget skjema tilegnet klager</w:t>
@@ -197,27 +251,129 @@
       </w:r>
     </w:p>
     <w:p>
-      <w:r>
-        <w:t xml:space="preserve">ParkX.Leie-plassen.01. </w:t>
-      </w:r>
-      <w:r>
-        <w:t>Leiere skal kunne leie en parkeringsplass</w:t>
-      </w:r>
-      <w:r>
-        <w:t>, ved å reservere en plass de legger til i handlekurven</w:t>
-      </w:r>
-      <w:r>
-        <w:t>.</w:t>
+      <w:pPr>
+        <w:ind w:left="708"/>
+      </w:pPr>
+      <w:r>
+        <w:t>04. Utleiere skal kunne blokkere visse brukere fra å leie plassen igjen (Viktig hvis utleieren ikke var fornøyd med kunden)</w:t>
+      </w:r>
+    </w:p>
+    <w:p>
+      <w:pPr>
+        <w:ind w:left="705"/>
+      </w:pPr>
+      <w:r>
+        <w:t>05.</w:t>
+      </w:r>
+      <w:r>
+        <w:t xml:space="preserve">Brukere skal kunne gi hverandre </w:t>
+      </w:r>
+      <w:proofErr w:type="spellStart"/>
+      <w:r>
+        <w:t>rating</w:t>
+      </w:r>
+      <w:proofErr w:type="spellEnd"/>
+      <w:r>
+        <w:t xml:space="preserve">, ved å bruke </w:t>
+      </w:r>
+      <w:proofErr w:type="spellStart"/>
+      <w:r>
+        <w:t>ratingsystemet</w:t>
+      </w:r>
+      <w:proofErr w:type="spellEnd"/>
+      <w:r>
+        <w:t xml:space="preserve"> etter</w:t>
+      </w:r>
+      <w:r>
+        <w:t xml:space="preserve"> enhver leie</w:t>
+      </w:r>
+      <w:r>
+        <w:t xml:space="preserve">                                        </w:t>
+      </w:r>
+    </w:p>
+    <w:p>
+      <w:pPr>
+        <w:ind w:left="1416"/>
+      </w:pPr>
+      <w:r>
+        <w:t>0</w:t>
+      </w:r>
+      <w:r>
+        <w:t>5</w:t>
+      </w:r>
+      <w:r>
+        <w:t>.01. Leier skal kunne gi parkeringsplassen den utleide en terningkast basert på hvor fornøyd den var med plassen.</w:t>
+      </w:r>
+    </w:p>
+    <w:p>
+      <w:pPr>
+        <w:ind w:left="1416"/>
+      </w:pPr>
+      <w:r>
+        <w:t>0</w:t>
+      </w:r>
+      <w:r>
+        <w:t>5</w:t>
+      </w:r>
+      <w:r>
+        <w:t>.02. Utleier skal kunne gi leieren en terningkast basert på hvor fornøyd utleieren var med den som leide plassen.</w:t>
+      </w:r>
+    </w:p>
+    <w:p/>
+    <w:p>
+      <w:pPr>
+        <w:rPr>
+          <w:b/>
+          <w:bCs/>
+        </w:rPr>
+      </w:pPr>
+      <w:proofErr w:type="spellStart"/>
+      <w:r>
+        <w:rPr>
+          <w:b/>
+          <w:bCs/>
+        </w:rPr>
+        <w:t>ParkX.Leie</w:t>
+      </w:r>
+      <w:proofErr w:type="spellEnd"/>
+      <w:r>
+        <w:rPr>
+          <w:b/>
+          <w:bCs/>
+        </w:rPr>
+        <w:t>-plassen.</w:t>
+      </w:r>
+    </w:p>
+    <w:p>
+      <w:pPr>
+        <w:ind w:left="708"/>
+      </w:pPr>
+      <w:r>
+        <w:t xml:space="preserve">01. </w:t>
+      </w:r>
+      <w:r>
+        <w:t xml:space="preserve">Leiere skal kunne </w:t>
+      </w:r>
+      <w:r>
+        <w:t>leie</w:t>
       </w:r>
       <w:r>
         <w:t xml:space="preserve"> </w:t>
       </w:r>
       <w:r>
-        <w:rPr>
-          <w:b/>
-          <w:bCs/>
-        </w:rPr>
-        <w:t>X</w:t>
+        <w:t>en parkeringsplass</w:t>
+      </w:r>
+      <w:r>
+        <w:t xml:space="preserve">, ved å </w:t>
+      </w:r>
+      <w:r>
+        <w:t>få opp en liste over</w:t>
+      </w:r>
+      <w:r>
+        <w:t xml:space="preserve"> </w:t>
+      </w:r>
+      <w:r>
+        <w:t>plasser</w:t>
       </w:r>
     </w:p>
     <w:p>
@@ -238,17 +394,22 @@
         <w:t xml:space="preserve">03. </w:t>
       </w:r>
       <w:r>
-        <w:t>Leiere skal kunne utvide parkeringstid ved reservasjon.</w:t>
+        <w:t xml:space="preserve">Leiere skal kunne utvide parkeringstid </w:t>
+      </w:r>
+      <w:r>
+        <w:t>på en</w:t>
+      </w:r>
+      <w:r>
+        <w:t xml:space="preserve"> reservasjon</w:t>
+      </w:r>
+      <w:r>
+        <w:t>, i ledig tidsrom</w:t>
+      </w:r>
+      <w:r>
+        <w:t>.</w:t>
       </w:r>
       <w:r>
         <w:t xml:space="preserve"> </w:t>
-      </w:r>
-      <w:r>
-        <w:rPr>
-          <w:b/>
-          <w:bCs/>
-        </w:rPr>
-        <w:t>X</w:t>
       </w:r>
     </w:p>
     <w:p>
@@ -271,7 +432,64 @@
         <w:ind w:left="705"/>
       </w:pPr>
       <w:r>
-        <w:t>05. En leier skal kunne starte en tilgjengelig parkering med en gang, ved å betale for parkeringsplassen på kort varsel</w:t>
+        <w:t xml:space="preserve">05. En leier skal kunne starte en tilgjengelig parkering med en gang, </w:t>
+      </w:r>
+      <w:r>
+        <w:t>og betale med en gang den sattes</w:t>
+      </w:r>
+    </w:p>
+    <w:p>
+      <w:pPr>
+        <w:ind w:left="1413"/>
+      </w:pPr>
+      <w:r>
+        <w:t>05.01. En leier skal kunne stoppe en parkering de leier ved å trykke på «stopp parkering» knappen ved siden av parkeringen under «mine parkeringer» menyen.</w:t>
+      </w:r>
+    </w:p>
+    <w:p>
+      <w:pPr>
+        <w:ind w:left="708"/>
+      </w:pPr>
+      <w:r>
+        <w:t>0</w:t>
+      </w:r>
+      <w:r>
+        <w:t>5</w:t>
+      </w:r>
+      <w:r>
+        <w:t>. Utleier skal kunne tilby langtidsleie, ved å</w:t>
+      </w:r>
+      <w:r>
+        <w:t xml:space="preserve"> markere parkeringsplassen som «til månedlig leie»</w:t>
+      </w:r>
+      <w:r>
+        <w:t>.</w:t>
+      </w:r>
+    </w:p>
+    <w:p>
+      <w:pPr>
+        <w:ind w:left="708"/>
+      </w:pPr>
+      <w:r>
+        <w:t xml:space="preserve">06. </w:t>
+      </w:r>
+      <w:r>
+        <w:t>En leier skal kunne se detaljene på en parkeringsplass før den leier plassen</w:t>
+      </w:r>
+    </w:p>
+    <w:p>
+      <w:pPr>
+        <w:rPr>
+          <w:b/>
+          <w:bCs/>
+        </w:rPr>
+      </w:pPr>
+      <w:r>
+        <w:rPr>
+          <w:b/>
+          <w:bCs/>
+        </w:rPr>
+        <w:t>ParkX.Utleie-plassen.</w:t>
       </w:r>
     </w:p>
     <w:p>
@@ -279,46 +497,152 @@
         <w:ind w:left="705"/>
       </w:pPr>
       <w:r>
+        <w:t>01</w:t>
+      </w:r>
+      <w:r>
+        <w:t>.</w:t>
+      </w:r>
+      <w:r>
+        <w:t xml:space="preserve"> Utleier skal kunne legge til en ny parkeringsplass, med detaljer angående miljøet og stedet som plassen befinner seg i, ved å fylle ut et «registrer ny parkeringsplass» skjema i hovedmenyen til utleier.</w:t>
+      </w:r>
+    </w:p>
+    <w:p>
+      <w:pPr>
+        <w:ind w:left="705"/>
+      </w:pPr>
+      <w:r>
+        <w:t xml:space="preserve">02. </w:t>
+      </w:r>
+      <w:r>
+        <w:t>Utleier skal kunne slette egne plasser, ved å trykke på «fjern tilbud» knappen som befinner seg ved siden av enhver parkeringsplass i «min profil» visningsmenyen.</w:t>
+      </w:r>
+    </w:p>
+    <w:p>
+      <w:pPr>
+        <w:ind w:left="1410"/>
+      </w:pPr>
+      <w:r>
+        <w:t>02.01. Utleier skal kunne slette egne plasser individuelt, ved å bare trykke på fjern tilbud knappen på en enkel parkeringsplass.</w:t>
+      </w:r>
+    </w:p>
+    <w:p>
+      <w:pPr>
+        <w:ind w:left="1410"/>
+      </w:pPr>
+      <w:r>
+        <w:t>02.02 Utleier skal kunne slette egne plasser i mengder, ved å velge flere plasser for sletting samtidig.</w:t>
+      </w:r>
+    </w:p>
+    <w:p>
+      <w:pPr>
+        <w:ind w:left="708"/>
+      </w:pPr>
+      <w:r>
+        <w:t xml:space="preserve">03. Utleier skal kunne endre detaljene på en parkeringsplass, ved å trykke på </w:t>
+      </w:r>
+      <w:proofErr w:type="gramStart"/>
+      <w:r>
+        <w:t>endre</w:t>
+      </w:r>
+      <w:proofErr w:type="gramEnd"/>
+      <w:r>
+        <w:t xml:space="preserve"> detaljer knappen som befinner seg i den detaljerte visningen av en parkeringsplass.</w:t>
+      </w:r>
+    </w:p>
+    <w:p>
+      <w:pPr>
+        <w:ind w:left="708"/>
+      </w:pPr>
+      <w:r>
+        <w:t>0</w:t>
+      </w:r>
+      <w:r>
+        <w:t>4</w:t>
+      </w:r>
+      <w:r>
+        <w:t>. Utleier skal kunne midlertidig deaktivere plassen sin for utleie (Dette er nødvendig dersom utleieren blir nødt til å bruke plassen selv)</w:t>
+      </w:r>
+    </w:p>
+    <w:p>
+      <w:pPr>
+        <w:ind w:left="708"/>
+      </w:pPr>
+      <w:r>
+        <w:t>05.</w:t>
+      </w:r>
+      <w:r>
+        <w:t>Utleier skal kunne få en oversikt over alle plassen som den har lagt ut til utleie, ved å gå inn på dens profil-visning.</w:t>
+      </w:r>
+    </w:p>
+    <w:p>
+      <w:r>
         <w:tab/>
-      </w:r>
-      <w:r>
-        <w:tab/>
-        <w:t>05.01. En leier skal kunne stoppe en parkering de leier ved å trykke på «stopp parkering» knappen ved siden av parkeringen under «mine parkeringer» menyen.</w:t>
+        <w:t>0</w:t>
+      </w:r>
+      <w:r>
+        <w:t>6</w:t>
+      </w:r>
+      <w:r>
+        <w:t>. Utleier skal kunne se hvem som leier plassen nå, ved å gå inn i utleie-historikk menyen.</w:t>
+      </w:r>
+    </w:p>
+    <w:p>
+      <w:pPr>
+        <w:ind w:left="1410"/>
+      </w:pPr>
+      <w:r>
+        <w:t>0</w:t>
+      </w:r>
+      <w:r>
+        <w:t>6</w:t>
+      </w:r>
+      <w:r>
+        <w:t>.01 Utleier skal kunne se hvem som har leiet plassen i fortiden, ved å gå inn i utleie-historikk menyen</w:t>
       </w:r>
     </w:p>
     <w:p>
       <w:pPr>
         <w:ind w:left="708"/>
       </w:pPr>
+    </w:p>
+    <w:p>
+      <w:pPr>
+        <w:rPr>
+          <w:b/>
+          <w:bCs/>
+        </w:rPr>
+      </w:pPr>
+      <w:proofErr w:type="spellStart"/>
+      <w:r>
+        <w:rPr>
+          <w:b/>
+          <w:bCs/>
+        </w:rPr>
+        <w:t>ParkX.Søking</w:t>
+      </w:r>
+      <w:proofErr w:type="spellEnd"/>
+    </w:p>
+    <w:p>
+      <w:pPr>
+        <w:ind w:left="705"/>
+      </w:pPr>
       <w:r>
         <w:t>0</w:t>
       </w:r>
       <w:r>
-        <w:t>5</w:t>
-      </w:r>
-      <w:r>
-        <w:t>. Utleier skal kunne tilby langtidsleie, ved å</w:t>
-      </w:r>
-      <w:r>
-        <w:t xml:space="preserve"> markere parkeringsplassen som «til månedlig leie»</w:t>
-      </w:r>
-      <w:r>
-        <w:t>.</w:t>
-      </w:r>
-    </w:p>
-    <w:p>
-      <w:pPr>
-        <w:rPr>
-          <w:b/>
-          <w:bCs/>
-        </w:rPr>
-      </w:pPr>
-      <w:r>
-        <w:rPr>
-          <w:b/>
-          <w:bCs/>
-        </w:rPr>
-        <w:t>ParkX.Utleie-plassen.</w:t>
+        <w:t>1</w:t>
+      </w:r>
+      <w:r>
+        <w:t xml:space="preserve">. Leier skal kunne søke på en plass i et ønsket geografiskt område, ved å bruke </w:t>
+      </w:r>
+      <w:r>
+        <w:t>filter</w:t>
+      </w:r>
+      <w:r>
+        <w:t xml:space="preserve"> </w:t>
+      </w:r>
+      <w:r>
+        <w:t>by eller avstand fra nåværende posisjon</w:t>
       </w:r>
     </w:p>
     <w:p>
@@ -326,205 +650,163 @@
         <w:ind w:left="705"/>
       </w:pPr>
       <w:r>
-        <w:t>01</w:t>
-      </w:r>
-      <w:r>
-        <w:t>.</w:t>
-      </w:r>
-      <w:r>
-        <w:t xml:space="preserve"> Utleier skal kunne legge til en ny parkeringsplass, med detaljer angående miljøet og stedet som plassen befinner seg i, ved å fylle ut et «registrer ny parkeringsplass» skjema i hovedmenyen til utleier.</w:t>
+        <w:t>0</w:t>
+      </w:r>
+      <w:r>
+        <w:t>2</w:t>
+      </w:r>
+      <w:r>
+        <w:t xml:space="preserve">. Leier skal kunne søke på en plass i et ønsket miljø, ved å bruke checkboksene ved siden av </w:t>
+      </w:r>
+      <w:r>
+        <w:t>søketreffene. (</w:t>
+      </w:r>
+      <w:r>
+        <w:t xml:space="preserve">Et miljø er altså om parkeringsplassen befinner seg </w:t>
+      </w:r>
+      <w:r>
+        <w:t>inne/ute</w:t>
+      </w:r>
+      <w:r>
+        <w:t xml:space="preserve">, eller om det er </w:t>
+      </w:r>
+      <w:r>
+        <w:t>med lader, lys</w:t>
+      </w:r>
+      <w:r>
+        <w:t xml:space="preserve"> </w:t>
+      </w:r>
+      <w:proofErr w:type="spellStart"/>
+      <w:r>
+        <w:t>o.s.v</w:t>
+      </w:r>
+      <w:proofErr w:type="spellEnd"/>
+      <w:r>
+        <w:t>)</w:t>
       </w:r>
     </w:p>
     <w:p>
       <w:pPr>
         <w:ind w:left="705"/>
       </w:pPr>
-      <w:r>
-        <w:t xml:space="preserve">02. </w:t>
-      </w:r>
-      <w:r>
-        <w:t>Utleier skal kunne slette egne plasser, ved å trykke på «fjern tilbud» knappen som befinner seg ved siden av enhver parkeringsplass i «min profil» visningsmenyen.</w:t>
-      </w:r>
-    </w:p>
-    <w:p>
-      <w:pPr>
-        <w:ind w:left="1410"/>
-      </w:pPr>
-      <w:r>
-        <w:t>02.01. Utleier skal kunne slette egne plasser individuelt, ved å bare trykke på fjern tilbud knappen på en enkel parkeringsplass.</w:t>
-      </w:r>
-    </w:p>
-    <w:p>
-      <w:pPr>
-        <w:ind w:left="1410"/>
-      </w:pPr>
-      <w:r>
-        <w:t>02.02 Utleier skal kunne slette egne plasser i mengder, ved å velge flere plasser for sletting samtidig.</w:t>
-      </w:r>
+    </w:p>
+    <w:p>
+      <w:pPr>
+        <w:rPr>
+          <w:b/>
+          <w:bCs/>
+        </w:rPr>
+      </w:pPr>
+      <w:proofErr w:type="spellStart"/>
+      <w:r>
+        <w:rPr>
+          <w:b/>
+          <w:bCs/>
+        </w:rPr>
+        <w:t>ParkX.Historikk</w:t>
+      </w:r>
+      <w:proofErr w:type="spellEnd"/>
     </w:p>
     <w:p>
       <w:pPr>
         <w:ind w:left="708"/>
       </w:pPr>
       <w:r>
-        <w:t>03. Utleier skal kunne endre detaljene på en parkeringsplass, ved å trykke på endre detaljer knappen som befinner seg i den detaljerte visningen av en parkeringsplass.</w:t>
+        <w:t xml:space="preserve">01. </w:t>
+      </w:r>
+      <w:r>
+        <w:t>Leier skal kunne få en oversikt over aktive og tidligere parkeringer, ved å gå inn i historikk menyen.</w:t>
+      </w:r>
+    </w:p>
+    <w:p>
+      <w:pPr>
+        <w:ind w:left="705"/>
+      </w:pPr>
+      <w:r>
+        <w:t>02. Brukere skal kunne se eldre betalinger, ved å gå inn i betalingshistorikk i historikk menyen.</w:t>
+      </w:r>
+    </w:p>
+    <w:p>
+      <w:pPr>
+        <w:rPr>
+          <w:b/>
+          <w:bCs/>
+        </w:rPr>
+      </w:pPr>
+      <w:proofErr w:type="spellStart"/>
+      <w:r>
+        <w:rPr>
+          <w:b/>
+          <w:bCs/>
+        </w:rPr>
+        <w:t>ParkX.Administrator</w:t>
+      </w:r>
+      <w:proofErr w:type="spellEnd"/>
+    </w:p>
+    <w:p>
+      <w:pPr>
+        <w:ind w:firstLine="708"/>
+      </w:pPr>
+      <w:r>
+        <w:t>01. En Administrator skal ha alle rettigheter som andre brukere har.</w:t>
       </w:r>
     </w:p>
     <w:p>
       <w:pPr>
         <w:ind w:left="708"/>
-      </w:pPr>
-      <w:r>
-        <w:t>04. Utleiere skal kunne blokkere visse brukere fra å leie plassen igjen (Viktig hvis utleieren ikke var fornøyd med kunden)</w:t>
-      </w:r>
+        <w:rPr>
+          <w:b/>
+          <w:bCs/>
+        </w:rPr>
+      </w:pPr>
+      <w:r>
+        <w:t>02. En Administrator skal ha alle nødvendige rettigheter til å oppret</w:t>
+      </w:r>
+      <w:r>
+        <w:t>t</w:t>
+      </w:r>
+      <w:r>
+        <w:t xml:space="preserve">holde </w:t>
+      </w:r>
+      <w:r>
+        <w:t xml:space="preserve">orden </w:t>
+      </w:r>
+      <w:r>
+        <w:t xml:space="preserve">og </w:t>
+      </w:r>
+      <w:r>
+        <w:t>rettferdighet</w:t>
+      </w:r>
+      <w:r>
+        <w:t xml:space="preserve"> i systemet, ved å logge inn som en spesiell bruker.</w:t>
+      </w:r>
+      <w:r>
+        <w:t xml:space="preserve"> </w:t>
+      </w:r>
+    </w:p>
+    <w:p>
+      <w:pPr>
+        <w:rPr>
+          <w:b/>
+          <w:bCs/>
+        </w:rPr>
+      </w:pPr>
+      <w:proofErr w:type="spellStart"/>
+      <w:r>
+        <w:rPr>
+          <w:b/>
+          <w:bCs/>
+        </w:rPr>
+        <w:t>ParkX.Økonomi</w:t>
+      </w:r>
+      <w:proofErr w:type="spellEnd"/>
     </w:p>
     <w:p>
       <w:pPr>
         <w:ind w:left="708"/>
       </w:pPr>
       <w:r>
-        <w:t>05. Utleier skal kunne midlertidig deaktivere plassen sin for utleie (Dette er nødvendig dersom utleieren blir nødt til å bruke plassen selv)</w:t>
-      </w:r>
-    </w:p>
-    <w:p>
-      <w:r>
-        <w:t xml:space="preserve">ParkX.Søking.01. </w:t>
-      </w:r>
-      <w:r>
-        <w:t>Leier skal kunne få oversikt over alle tilgjengelige plasser, ved å gå inn i leier  menyen.</w:t>
-      </w:r>
-    </w:p>
-    <w:p>
-      <w:pPr>
-        <w:ind w:left="705"/>
-      </w:pPr>
-      <w:r>
-        <w:t>02. Leier skal kunne søke på en plass i et ønsket geografiskt område, ved å bruke checkboksene med fylker, kommuner og byer.</w:t>
-      </w:r>
-    </w:p>
-    <w:p>
-      <w:pPr>
-        <w:ind w:left="705"/>
-      </w:pPr>
-      <w:r>
-        <w:t>03. Leier skal kunne søke på en plass i et ønsket miljø, ved å bruke checkboksene ved siden av søketreffenne.</w:t>
-      </w:r>
-      <w:r>
-        <w:t>(Et miljø er altså om parkeringsplassen befinner seg i et lys/mørkt område, eller om det er i et fuktig/tørt område o.s.v)</w:t>
-      </w:r>
-    </w:p>
-    <w:p>
-      <w:pPr>
-        <w:ind w:left="705"/>
-      </w:pPr>
-    </w:p>
-    <w:p>
-      <w:r>
-        <w:t>ParkX.</w:t>
-      </w:r>
-      <w:r>
-        <w:t>Visning</w:t>
-      </w:r>
-      <w:r>
-        <w:t xml:space="preserve">.01. </w:t>
-      </w:r>
-      <w:r>
-        <w:t>Utleier skal kunne få en oversikt over alle plassen som den har lagt ut til utleie, ved å gå inn på dens profil-visning.</w:t>
-      </w:r>
-    </w:p>
-    <w:p>
-      <w:r>
-        <w:tab/>
-        <w:t>02. Utleier skal kunne se hvem som leier plassen nå, ved å gå inn i utleie-historikk menyen.</w:t>
-      </w:r>
-    </w:p>
-    <w:p>
-      <w:pPr>
-        <w:ind w:left="1410"/>
-      </w:pPr>
-      <w:r>
-        <w:lastRenderedPageBreak/>
-        <w:t>02.01 Utleier skal kunne se hvem som har leiet plassen i fortiden, ved å gå inn i utleie-historikk menyen</w:t>
-      </w:r>
-    </w:p>
-    <w:p>
-      <w:pPr>
-        <w:ind w:left="705"/>
-      </w:pPr>
-      <w:r>
-        <w:t>0X. En leier skal kunne se detaljene på en parkeringsplass, ved å trykke på vis mer boksen ved siden av enhver parkeringsplass i oversikten over alle tilgjengelige parkeringsplasser for utleie.</w:t>
-      </w:r>
-    </w:p>
-    <w:p>
-      <w:r>
-        <w:t xml:space="preserve">ParkX.Historikk.01. </w:t>
-      </w:r>
-      <w:r>
-        <w:t>Leier skal kunne få en oversikt over aktive og tidligere parkeringer, ved å gå inn i historikk menyen.</w:t>
-      </w:r>
-    </w:p>
-    <w:p>
-      <w:pPr>
-        <w:ind w:left="705"/>
-      </w:pPr>
-      <w:r>
-        <w:t>02. Brukere skal kunne se eldre betalinger, ved å gå inn i betalingshistorikk i historikk menyen.</w:t>
-      </w:r>
-    </w:p>
-    <w:p>
-      <w:r>
-        <w:t>ParkX.Rating.01.</w:t>
-      </w:r>
-      <w:r>
-        <w:t xml:space="preserve"> Brukere skal kunne gi hverandre terningkast, ved å bruke terningkastmenyen etter                                                                                             enhver leie.</w:t>
-      </w:r>
-    </w:p>
-    <w:p>
-      <w:pPr>
-        <w:ind w:left="705"/>
-      </w:pPr>
-      <w:r>
-        <w:t>01.01. Leier skal kunne gi parkeringsplassen den utleide en terningkast basert på hvor fornøyd den var med plassen.</w:t>
-      </w:r>
-    </w:p>
-    <w:p>
-      <w:pPr>
-        <w:ind w:left="705"/>
-      </w:pPr>
-      <w:r>
-        <w:t>01.02. Utleier skal kunne gi leieren en terningkast basert på hvor fornøyd utleieren var med den som leide plassen.</w:t>
-      </w:r>
-    </w:p>
-    <w:p>
-      <w:r>
-        <w:t>ParkX.Administrator.01. En Administrator skal ha alle rettigheter som andre brukere har.</w:t>
-      </w:r>
-    </w:p>
-    <w:p>
-      <w:pPr>
-        <w:rPr>
-          <w:b/>
-          <w:bCs/>
-        </w:rPr>
-      </w:pPr>
-      <w:r>
-        <w:tab/>
-        <w:t>02. En Administrator skal ha alle nødvendige rettigheter til å oppretholde ro og orden i systemet, ved å logge inn som en spesiell bruker.</w:t>
-      </w:r>
-      <w:r>
-        <w:t xml:space="preserve"> </w:t>
-      </w:r>
-      <w:r>
-        <w:rPr>
-          <w:b/>
-          <w:bCs/>
-        </w:rPr>
-        <w:t>X</w:t>
-      </w:r>
-    </w:p>
-    <w:p>
-      <w:r>
-        <w:t>ParkX.Økonomi.01 Brukere skal kunne legge inn kort for automatisk trekk, ved å legge til kortet i min profil menyen.</w:t>
+        <w:t>01 Brukere skal legge inn kort for automatisk trekk, ved å legge til kortet i min profil menyen.</w:t>
       </w:r>
     </w:p>
     <w:p>
@@ -546,13 +828,63 @@
         <w:ind w:left="705"/>
       </w:pPr>
       <w:r>
-        <w:t xml:space="preserve">03. Utleiere skal få månedlige utbetalinger i form av totalsum, samlet opp gjennom hele </w:t>
-      </w:r>
-      <w:bookmarkStart w:id="0" w:name="_GoBack"/>
-      <w:bookmarkEnd w:id="0"/>
-      <w:r>
-        <w:t>måneden, ved at systemet sender ut pengene en dag i måneden.</w:t>
-      </w:r>
+        <w:t>03. Utleiere skal få månedlige utbetalinger i form av totalsum, samlet opp gjennom hele måneden, ved at systemet sender ut pengene en dag i måneden.</w:t>
+      </w:r>
+    </w:p>
+    <w:p>
+      <w:pPr>
+        <w:ind w:left="705"/>
+      </w:pPr>
+    </w:p>
+    <w:p>
+      <w:pPr>
+        <w:ind w:left="705"/>
+      </w:pPr>
+    </w:p>
+    <w:p>
+      <w:pPr>
+        <w:pStyle w:val="Overskrift1"/>
+        <w:rPr>
+          <w:u w:val="single"/>
+        </w:rPr>
+      </w:pPr>
+      <w:r>
+        <w:rPr>
+          <w:u w:val="single"/>
+        </w:rPr>
+        <w:t>Ikke-</w:t>
+      </w:r>
+      <w:r>
+        <w:rPr>
+          <w:u w:val="single"/>
+        </w:rPr>
+        <w:t xml:space="preserve">Funksjonelle </w:t>
+      </w:r>
+      <w:r>
+        <w:rPr>
+          <w:u w:val="single"/>
+        </w:rPr>
+        <w:t>krav:</w:t>
+      </w:r>
+    </w:p>
+    <w:p/>
+    <w:p>
+      <w:proofErr w:type="spellStart"/>
+      <w:r>
+        <w:rPr>
+          <w:b/>
+          <w:bCs/>
+        </w:rPr>
+        <w:t>ParkX.</w:t>
+      </w:r>
+      <w:r>
+        <w:rPr>
+          <w:b/>
+          <w:bCs/>
+        </w:rPr>
+        <w:t>System</w:t>
+      </w:r>
+      <w:proofErr w:type="spellEnd"/>
     </w:p>
     <w:sectPr>
       <w:pgSz w:w="11906" w:h="16838"/>
@@ -565,7 +897,7 @@
 </file>
 
 <file path=word/numbering.xml><?xml version="1.0" encoding="utf-8"?>
-<w:numbering xmlns:wpc="http://schemas.microsoft.com/office/word/2010/wordprocessingCanvas" xmlns:cx="http://schemas.microsoft.com/office/drawing/2014/chartex" xmlns:cx1="http://schemas.microsoft.com/office/drawing/2015/9/8/chartex" xmlns:cx2="http://schemas.microsoft.com/office/drawing/2015/10/21/chartex" xmlns:cx3="http://schemas.microsoft.com/office/drawing/2016/5/9/chartex" xmlns:cx4="http://schemas.microsoft.com/office/drawing/2016/5/10/chartex" xmlns:cx5="http://schemas.microsoft.com/office/drawing/2016/5/11/chartex" xmlns:cx6="http://schemas.microsoft.com/office/drawing/2016/5/12/chartex" xmlns:cx7="http://schemas.microsoft.com/office/drawing/2016/5/13/chartex" xmlns:cx8="http://schemas.microsoft.com/office/drawing/2016/5/14/chartex" xmlns:mc="http://schemas.openxmlformats.org/markup-compatibility/2006" xmlns:aink="http://schemas.microsoft.com/office/drawing/2016/ink" xmlns:am3d="http://schemas.microsoft.com/office/drawing/2017/model3d" xmlns:o="urn:schemas-microsoft-com:office:office" xmlns:r="http://schemas.openxmlformats.org/officeDocument/2006/relationships" xmlns:m="http://schemas.openxmlformats.org/officeDocument/2006/math" xmlns:v="urn:schemas-microsoft-com:vml" xmlns:wp14="http://schemas.microsoft.com/office/word/2010/wordprocessingDrawing" xmlns:wp="http://schemas.openxmlformats.org/drawingml/2006/wordprocessingDrawing" xmlns:w10="urn:schemas-microsoft-com:office:word" xmlns:w="http://schemas.openxmlformats.org/wordprocessingml/2006/main" xmlns:w14="http://schemas.microsoft.com/office/word/2010/wordml" xmlns:w15="http://schemas.microsoft.com/office/word/2012/wordml" xmlns:w16cid="http://schemas.microsoft.com/office/word/2016/wordml/cid" xmlns:w16se="http://schemas.microsoft.com/office/word/2015/wordml/symex" xmlns:wpg="http://schemas.microsoft.com/office/word/2010/wordprocessingGroup" xmlns:wpi="http://schemas.microsoft.com/office/word/2010/wordprocessingInk" xmlns:wne="http://schemas.microsoft.com/office/word/2006/wordml" xmlns:wps="http://schemas.microsoft.com/office/word/2010/wordprocessingShape" mc:Ignorable="w14 w15 w16se w16cid wp14">
+<w:numbering xmlns:wpc="http://schemas.microsoft.com/office/word/2010/wordprocessingCanvas" xmlns:cx="http://schemas.microsoft.com/office/drawing/2014/chartex" xmlns:cx1="http://schemas.microsoft.com/office/drawing/2015/9/8/chartex" xmlns:cx2="http://schemas.microsoft.com/office/drawing/2015/10/21/chartex" xmlns:cx3="http://schemas.microsoft.com/office/drawing/2016/5/9/chartex" xmlns:cx4="http://schemas.microsoft.com/office/drawing/2016/5/10/chartex" xmlns:cx5="http://schemas.microsoft.com/office/drawing/2016/5/11/chartex" xmlns:cx6="http://schemas.microsoft.com/office/drawing/2016/5/12/chartex" xmlns:cx7="http://schemas.microsoft.com/office/drawing/2016/5/13/chartex" xmlns:cx8="http://schemas.microsoft.com/office/drawing/2016/5/14/chartex" xmlns:mc="http://schemas.openxmlformats.org/markup-compatibility/2006" xmlns:aink="http://schemas.microsoft.com/office/drawing/2016/ink" xmlns:am3d="http://schemas.microsoft.com/office/drawing/2017/model3d" xmlns:o="urn:schemas-microsoft-com:office:office" xmlns:r="http://schemas.openxmlformats.org/officeDocument/2006/relationships" xmlns:m="http://schemas.openxmlformats.org/officeDocument/2006/math" xmlns:v="urn:schemas-microsoft-com:vml" xmlns:wp14="http://schemas.microsoft.com/office/word/2010/wordprocessingDrawing" xmlns:wp="http://schemas.openxmlformats.org/drawingml/2006/wordprocessingDrawing" xmlns:w10="urn:schemas-microsoft-com:office:word" xmlns:w="http://schemas.openxmlformats.org/wordprocessingml/2006/main" xmlns:w14="http://schemas.microsoft.com/office/word/2010/wordml" xmlns:w15="http://schemas.microsoft.com/office/word/2012/wordml" xmlns:w16cex="http://schemas.microsoft.com/office/word/2018/wordml/cex" xmlns:w16cid="http://schemas.microsoft.com/office/word/2016/wordml/cid" xmlns:w16="http://schemas.microsoft.com/office/word/2018/wordml" xmlns:w16se="http://schemas.microsoft.com/office/word/2015/wordml/symex" xmlns:wpg="http://schemas.microsoft.com/office/word/2010/wordprocessingGroup" xmlns:wpi="http://schemas.microsoft.com/office/word/2010/wordprocessingInk" xmlns:wne="http://schemas.microsoft.com/office/word/2006/wordml" xmlns:wps="http://schemas.microsoft.com/office/word/2010/wordprocessingShape" mc:Ignorable="w14 w15 w16se w16cid w16 w16cex wp14">
   <w:abstractNum w:abstractNumId="0" w15:restartNumberingAfterBreak="0">
     <w:nsid w:val="0B057C61"/>
     <w:multiLevelType w:val="multilevel"/>
@@ -680,6 +1012,119 @@
     </w:lvl>
   </w:abstractNum>
   <w:abstractNum w:abstractNumId="1" w15:restartNumberingAfterBreak="0">
+    <w:nsid w:val="2ED265AD"/>
+    <w:multiLevelType w:val="hybridMultilevel"/>
+    <w:tmpl w:val="B58EAF58"/>
+    <w:lvl w:ilvl="0" w:tplc="04140001">
+      <w:start w:val="1"/>
+      <w:numFmt w:val="bullet"/>
+      <w:lvlText w:val=""/>
+      <w:lvlJc w:val="left"/>
+      <w:pPr>
+        <w:ind w:left="1425" w:hanging="360"/>
+      </w:pPr>
+      <w:rPr>
+        <w:rFonts w:ascii="Symbol" w:hAnsi="Symbol" w:hint="default"/>
+      </w:rPr>
+    </w:lvl>
+    <w:lvl w:ilvl="1" w:tplc="04140003" w:tentative="1">
+      <w:start w:val="1"/>
+      <w:numFmt w:val="bullet"/>
+      <w:lvlText w:val="o"/>
+      <w:lvlJc w:val="left"/>
+      <w:pPr>
+        <w:ind w:left="2145" w:hanging="360"/>
+      </w:pPr>
+      <w:rPr>
+        <w:rFonts w:ascii="Courier New" w:hAnsi="Courier New" w:cs="Courier New" w:hint="default"/>
+      </w:rPr>
+    </w:lvl>
+    <w:lvl w:ilvl="2" w:tplc="04140005" w:tentative="1">
+      <w:start w:val="1"/>
+      <w:numFmt w:val="bullet"/>
+      <w:lvlText w:val=""/>
+      <w:lvlJc w:val="left"/>
+      <w:pPr>
+        <w:ind w:left="2865" w:hanging="360"/>
+      </w:pPr>
+      <w:rPr>
+        <w:rFonts w:ascii="Wingdings" w:hAnsi="Wingdings" w:hint="default"/>
+      </w:rPr>
+    </w:lvl>
+    <w:lvl w:ilvl="3" w:tplc="04140001" w:tentative="1">
+      <w:start w:val="1"/>
+      <w:numFmt w:val="bullet"/>
+      <w:lvlText w:val=""/>
+      <w:lvlJc w:val="left"/>
+      <w:pPr>
+        <w:ind w:left="3585" w:hanging="360"/>
+      </w:pPr>
+      <w:rPr>
+        <w:rFonts w:ascii="Symbol" w:hAnsi="Symbol" w:hint="default"/>
+      </w:rPr>
+    </w:lvl>
+    <w:lvl w:ilvl="4" w:tplc="04140003" w:tentative="1">
+      <w:start w:val="1"/>
+      <w:numFmt w:val="bullet"/>
+      <w:lvlText w:val="o"/>
+      <w:lvlJc w:val="left"/>
+      <w:pPr>
+        <w:ind w:left="4305" w:hanging="360"/>
+      </w:pPr>
+      <w:rPr>
+        <w:rFonts w:ascii="Courier New" w:hAnsi="Courier New" w:cs="Courier New" w:hint="default"/>
+      </w:rPr>
+    </w:lvl>
+    <w:lvl w:ilvl="5" w:tplc="04140005" w:tentative="1">
+      <w:start w:val="1"/>
+      <w:numFmt w:val="bullet"/>
+      <w:lvlText w:val=""/>
+      <w:lvlJc w:val="left"/>
+      <w:pPr>
+        <w:ind w:left="5025" w:hanging="360"/>
+      </w:pPr>
+      <w:rPr>
+        <w:rFonts w:ascii="Wingdings" w:hAnsi="Wingdings" w:hint="default"/>
+      </w:rPr>
+    </w:lvl>
+    <w:lvl w:ilvl="6" w:tplc="04140001" w:tentative="1">
+      <w:start w:val="1"/>
+      <w:numFmt w:val="bullet"/>
+      <w:lvlText w:val=""/>
+      <w:lvlJc w:val="left"/>
+      <w:pPr>
+        <w:ind w:left="5745" w:hanging="360"/>
+      </w:pPr>
+      <w:rPr>
+        <w:rFonts w:ascii="Symbol" w:hAnsi="Symbol" w:hint="default"/>
+      </w:rPr>
+    </w:lvl>
+    <w:lvl w:ilvl="7" w:tplc="04140003" w:tentative="1">
+      <w:start w:val="1"/>
+      <w:numFmt w:val="bullet"/>
+      <w:lvlText w:val="o"/>
+      <w:lvlJc w:val="left"/>
+      <w:pPr>
+        <w:ind w:left="6465" w:hanging="360"/>
+      </w:pPr>
+      <w:rPr>
+        <w:rFonts w:ascii="Courier New" w:hAnsi="Courier New" w:cs="Courier New" w:hint="default"/>
+      </w:rPr>
+    </w:lvl>
+    <w:lvl w:ilvl="8" w:tplc="04140005" w:tentative="1">
+      <w:start w:val="1"/>
+      <w:numFmt w:val="bullet"/>
+      <w:lvlText w:val=""/>
+      <w:lvlJc w:val="left"/>
+      <w:pPr>
+        <w:ind w:left="7185" w:hanging="360"/>
+      </w:pPr>
+      <w:rPr>
+        <w:rFonts w:ascii="Wingdings" w:hAnsi="Wingdings" w:hint="default"/>
+      </w:rPr>
+    </w:lvl>
+  </w:abstractNum>
+  <w:abstractNum w:abstractNumId="2" w15:restartNumberingAfterBreak="0">
     <w:nsid w:val="400665F4"/>
     <w:multiLevelType w:val="multilevel"/>
     <w:tmpl w:val="2EDE6B48"/>
@@ -796,13 +1241,16 @@
     <w:abstractNumId w:val="0"/>
   </w:num>
   <w:num w:numId="2">
+    <w:abstractNumId w:val="2"/>
+  </w:num>
+  <w:num w:numId="3">
     <w:abstractNumId w:val="1"/>
   </w:num>
 </w:numbering>
 </file>
 
 <file path=word/styles.xml><?xml version="1.0" encoding="utf-8"?>
-<w:styles xmlns:mc="http://schemas.openxmlformats.org/markup-compatibility/2006" xmlns:r="http://schemas.openxmlformats.org/officeDocument/2006/relationships" xmlns:w="http://schemas.openxmlformats.org/wordprocessingml/2006/main" xmlns:w14="http://schemas.microsoft.com/office/word/2010/wordml" xmlns:w15="http://schemas.microsoft.com/office/word/2012/wordml" xmlns:w16cid="http://schemas.microsoft.com/office/word/2016/wordml/cid" xmlns:w16se="http://schemas.microsoft.com/office/word/2015/wordml/symex" mc:Ignorable="w14 w15 w16se w16cid">
+<w:styles xmlns:mc="http://schemas.openxmlformats.org/markup-compatibility/2006" xmlns:r="http://schemas.openxmlformats.org/officeDocument/2006/relationships" xmlns:w="http://schemas.openxmlformats.org/wordprocessingml/2006/main" xmlns:w14="http://schemas.microsoft.com/office/word/2010/wordml" xmlns:w15="http://schemas.microsoft.com/office/word/2012/wordml" xmlns:w16cex="http://schemas.microsoft.com/office/word/2018/wordml/cex" xmlns:w16cid="http://schemas.microsoft.com/office/word/2016/wordml/cid" xmlns:w16="http://schemas.microsoft.com/office/word/2018/wordml" xmlns:w16se="http://schemas.microsoft.com/office/word/2015/wordml/symex" mc:Ignorable="w14 w15 w16se w16cid w16 w16cex">
   <w:docDefaults>
     <w:rPrDefault>
       <w:rPr>
@@ -1200,13 +1648,34 @@
     <w:name w:val="Normal"/>
     <w:qFormat/>
   </w:style>
-  <w:style w:type="character" w:default="1" w:styleId="DefaultParagraphFont">
+  <w:style w:type="paragraph" w:styleId="Overskrift1">
+    <w:name w:val="heading 1"/>
+    <w:basedOn w:val="Normal"/>
+    <w:next w:val="Normal"/>
+    <w:link w:val="Overskrift1Tegn"/>
+    <w:uiPriority w:val="9"/>
+    <w:qFormat/>
+    <w:rsid w:val="009365C2"/>
+    <w:pPr>
+      <w:keepNext/>
+      <w:keepLines/>
+      <w:spacing w:before="240" w:after="0"/>
+      <w:outlineLvl w:val="0"/>
+    </w:pPr>
+    <w:rPr>
+      <w:rFonts w:asciiTheme="majorHAnsi" w:eastAsiaTheme="majorEastAsia" w:hAnsiTheme="majorHAnsi" w:cstheme="majorBidi"/>
+      <w:color w:val="2F5496" w:themeColor="accent1" w:themeShade="BF"/>
+      <w:sz w:val="32"/>
+      <w:szCs w:val="32"/>
+    </w:rPr>
+  </w:style>
+  <w:style w:type="character" w:default="1" w:styleId="Standardskriftforavsnitt">
     <w:name w:val="Default Paragraph Font"/>
     <w:uiPriority w:val="1"/>
     <w:semiHidden/>
     <w:unhideWhenUsed/>
   </w:style>
-  <w:style w:type="table" w:default="1" w:styleId="TableNormal">
+  <w:style w:type="table" w:default="1" w:styleId="Vanligtabell">
     <w:name w:val="Normal Table"/>
     <w:uiPriority w:val="99"/>
     <w:semiHidden/>
@@ -1221,13 +1690,13 @@
       </w:tblCellMar>
     </w:tblPr>
   </w:style>
-  <w:style w:type="numbering" w:default="1" w:styleId="NoList">
+  <w:style w:type="numbering" w:default="1" w:styleId="Ingenliste">
     <w:name w:val="No List"/>
     <w:uiPriority w:val="99"/>
     <w:semiHidden/>
     <w:unhideWhenUsed/>
   </w:style>
-  <w:style w:type="paragraph" w:styleId="ListParagraph">
+  <w:style w:type="paragraph" w:styleId="Listeavsnitt">
     <w:name w:val="List Paragraph"/>
     <w:basedOn w:val="Normal"/>
     <w:uiPriority w:val="34"/>
@@ -1237,6 +1706,19 @@
       <w:ind w:left="720"/>
       <w:contextualSpacing/>
     </w:pPr>
+  </w:style>
+  <w:style w:type="character" w:customStyle="1" w:styleId="Overskrift1Tegn">
+    <w:name w:val="Overskrift 1 Tegn"/>
+    <w:basedOn w:val="Standardskriftforavsnitt"/>
+    <w:link w:val="Overskrift1"/>
+    <w:uiPriority w:val="9"/>
+    <w:rsid w:val="009365C2"/>
+    <w:rPr>
+      <w:rFonts w:asciiTheme="majorHAnsi" w:eastAsiaTheme="majorEastAsia" w:hAnsiTheme="majorHAnsi" w:cstheme="majorBidi"/>
+      <w:color w:val="2F5496" w:themeColor="accent1" w:themeShade="BF"/>
+      <w:sz w:val="32"/>
+      <w:szCs w:val="32"/>
+    </w:rPr>
   </w:style>
 </w:styles>
 </file>

</xml_diff>

<commit_message>
oppdatert filer og gjort så de samsvarer
</commit_message>
<xml_diff>
--- a/parkx_dokumentasjon/krav/KravSpec.docx
+++ b/parkx_dokumentasjon/krav/KravSpec.docx
@@ -126,7 +126,13 @@
         <w:t xml:space="preserve"> </w:t>
       </w:r>
       <w:r>
-        <w:t>slett bruker boksen i brukerinstillinger</w:t>
+        <w:t xml:space="preserve">slett bruker </w:t>
+      </w:r>
+      <w:r>
+        <w:t>knappen</w:t>
+      </w:r>
+      <w:r>
+        <w:t xml:space="preserve"> i brukerinstillinger</w:t>
       </w:r>
       <w:r>
         <w:t>.</w:t>
@@ -263,10 +269,7 @@
         <w:ind w:left="705"/>
       </w:pPr>
       <w:r>
-        <w:t>05.</w:t>
-      </w:r>
-      <w:r>
-        <w:t xml:space="preserve">Brukere skal kunne gi hverandre </w:t>
+        <w:t xml:space="preserve">05.Brukere skal kunne gi hverandre </w:t>
       </w:r>
       <w:proofErr w:type="spellStart"/>
       <w:r>
@@ -282,13 +285,7 @@
       </w:r>
       <w:proofErr w:type="spellEnd"/>
       <w:r>
-        <w:t xml:space="preserve"> etter</w:t>
-      </w:r>
-      <w:r>
-        <w:t xml:space="preserve"> enhver leie</w:t>
-      </w:r>
-      <w:r>
-        <w:t xml:space="preserve">                                        </w:t>
+        <w:t xml:space="preserve"> etter enhver leie                                        </w:t>
       </w:r>
     </w:p>
     <w:p>
@@ -296,13 +293,7 @@
         <w:ind w:left="1416"/>
       </w:pPr>
       <w:r>
-        <w:t>0</w:t>
-      </w:r>
-      <w:r>
-        <w:t>5</w:t>
-      </w:r>
-      <w:r>
-        <w:t>.01. Leier skal kunne gi parkeringsplassen den utleide en terningkast basert på hvor fornøyd den var med plassen.</w:t>
+        <w:t>05.01. Leier skal kunne gi parkeringsplassen den utleide en terningkast basert på hvor fornøyd den var med plassen.</w:t>
       </w:r>
     </w:p>
     <w:p>
@@ -310,13 +301,13 @@
         <w:ind w:left="1416"/>
       </w:pPr>
       <w:r>
-        <w:t>0</w:t>
-      </w:r>
-      <w:r>
-        <w:t>5</w:t>
-      </w:r>
-      <w:r>
-        <w:t>.02. Utleier skal kunne gi leieren en terningkast basert på hvor fornøyd utleieren var med den som leide plassen.</w:t>
+        <w:t>05.02. Utleier skal kunne gi leieren e</w:t>
+      </w:r>
+      <w:r>
+        <w:t>t</w:t>
+      </w:r>
+      <w:r>
+        <w:t xml:space="preserve"> terningkast basert på hvor fornøyd utleieren var med den som leide plassen.</w:t>
       </w:r>
     </w:p>
     <w:p/>
@@ -341,7 +332,7 @@
           <w:b/>
           <w:bCs/>
         </w:rPr>
-        <w:t>-plassen.</w:t>
+        <w:t>-plassen</w:t>
       </w:r>
     </w:p>
     <w:p>
@@ -355,10 +346,7 @@
         <w:t xml:space="preserve">Leiere skal kunne </w:t>
       </w:r>
       <w:r>
-        <w:t>leie</w:t>
-      </w:r>
-      <w:r>
-        <w:t xml:space="preserve"> </w:t>
+        <w:t xml:space="preserve">leie </w:t>
       </w:r>
       <w:r>
         <w:t>en parkeringsplass</w:t>
@@ -435,7 +423,10 @@
         <w:t xml:space="preserve">05. En leier skal kunne starte en tilgjengelig parkering med en gang, </w:t>
       </w:r>
       <w:r>
-        <w:t>og betale med en gang den sattes</w:t>
+        <w:t xml:space="preserve">og betale med en gang den </w:t>
+      </w:r>
+      <w:r>
+        <w:t>stanses</w:t>
       </w:r>
     </w:p>
     <w:p>
@@ -454,7 +445,7 @@
         <w:t>0</w:t>
       </w:r>
       <w:r>
-        <w:t>5</w:t>
+        <w:t>6</w:t>
       </w:r>
       <w:r>
         <w:t>. Utleier skal kunne tilby langtidsleie, ved å</w:t>
@@ -471,25 +462,37 @@
         <w:ind w:left="708"/>
       </w:pPr>
       <w:r>
-        <w:t xml:space="preserve">06. </w:t>
-      </w:r>
-      <w:r>
-        <w:t>En leier skal kunne se detaljene på en parkeringsplass før den leier plassen</w:t>
-      </w:r>
-    </w:p>
-    <w:p>
-      <w:pPr>
-        <w:rPr>
-          <w:b/>
-          <w:bCs/>
-        </w:rPr>
-      </w:pPr>
-      <w:r>
-        <w:rPr>
-          <w:b/>
-          <w:bCs/>
-        </w:rPr>
-        <w:t>ParkX.Utleie-plassen.</w:t>
+        <w:t>0</w:t>
+      </w:r>
+      <w:r>
+        <w:t>7</w:t>
+      </w:r>
+      <w:r>
+        <w:t>. En leier skal kunne se detaljene på en parkeringsplass før den leier plassen</w:t>
+      </w:r>
+    </w:p>
+    <w:p>
+      <w:pPr>
+        <w:rPr>
+          <w:b/>
+          <w:bCs/>
+        </w:rPr>
+      </w:pPr>
+      <w:proofErr w:type="spellStart"/>
+      <w:r>
+        <w:rPr>
+          <w:b/>
+          <w:bCs/>
+        </w:rPr>
+        <w:t>ParkX.Utleie</w:t>
+      </w:r>
+      <w:proofErr w:type="spellEnd"/>
+      <w:r>
+        <w:rPr>
+          <w:b/>
+          <w:bCs/>
+        </w:rPr>
+        <w:t>-plassen</w:t>
       </w:r>
     </w:p>
     <w:p>
@@ -568,72 +571,63 @@
         <w:ind w:left="708"/>
       </w:pPr>
       <w:r>
-        <w:t>05.</w:t>
-      </w:r>
-      <w:r>
-        <w:t>Utleier skal kunne få en oversikt over alle plassen som den har lagt ut til utleie, ved å gå inn på dens profil-visning.</w:t>
+        <w:t>05.Utleier skal kunne få en oversikt over alle plassen som den har lagt ut til utleie, ved å gå inn på dens profil-visning.</w:t>
       </w:r>
     </w:p>
     <w:p>
       <w:r>
         <w:tab/>
+        <w:t>06. Utleier skal kunne se hvem som leier plassen nå, ved å gå inn i utleie-historikk menyen.</w:t>
+      </w:r>
+    </w:p>
+    <w:p>
+      <w:pPr>
+        <w:ind w:left="1410"/>
+      </w:pPr>
+      <w:r>
+        <w:t>06.01 Utleier skal kunne se hvem som har lei</w:t>
+      </w:r>
+      <w:r>
+        <w:t>d</w:t>
+      </w:r>
+      <w:r>
+        <w:t xml:space="preserve"> plassen i fortiden, ved å gå inn i utleie-historikk menyen</w:t>
+      </w:r>
+    </w:p>
+    <w:p>
+      <w:pPr>
+        <w:ind w:left="708"/>
+      </w:pPr>
+    </w:p>
+    <w:p>
+      <w:pPr>
+        <w:rPr>
+          <w:b/>
+          <w:bCs/>
+        </w:rPr>
+      </w:pPr>
+      <w:proofErr w:type="spellStart"/>
+      <w:r>
+        <w:rPr>
+          <w:b/>
+          <w:bCs/>
+        </w:rPr>
+        <w:t>ParkX.Søking</w:t>
+      </w:r>
+      <w:proofErr w:type="spellEnd"/>
+    </w:p>
+    <w:p>
+      <w:pPr>
+        <w:ind w:left="705"/>
+      </w:pPr>
+      <w:r>
         <w:t>0</w:t>
       </w:r>
       <w:r>
-        <w:t>6</w:t>
-      </w:r>
-      <w:r>
-        <w:t>. Utleier skal kunne se hvem som leier plassen nå, ved å gå inn i utleie-historikk menyen.</w:t>
-      </w:r>
-    </w:p>
-    <w:p>
-      <w:pPr>
-        <w:ind w:left="1410"/>
-      </w:pPr>
-      <w:r>
-        <w:t>0</w:t>
-      </w:r>
-      <w:r>
-        <w:t>6</w:t>
-      </w:r>
-      <w:r>
-        <w:t>.01 Utleier skal kunne se hvem som har leiet plassen i fortiden, ved å gå inn i utleie-historikk menyen</w:t>
-      </w:r>
-    </w:p>
-    <w:p>
-      <w:pPr>
-        <w:ind w:left="708"/>
-      </w:pPr>
-    </w:p>
-    <w:p>
-      <w:pPr>
-        <w:rPr>
-          <w:b/>
-          <w:bCs/>
-        </w:rPr>
-      </w:pPr>
-      <w:proofErr w:type="spellStart"/>
-      <w:r>
-        <w:rPr>
-          <w:b/>
-          <w:bCs/>
-        </w:rPr>
-        <w:t>ParkX.Søking</w:t>
-      </w:r>
-      <w:proofErr w:type="spellEnd"/>
-    </w:p>
-    <w:p>
-      <w:pPr>
-        <w:ind w:left="705"/>
-      </w:pPr>
-      <w:r>
-        <w:t>0</w:t>
-      </w:r>
-      <w:r>
         <w:t>1</w:t>
       </w:r>
       <w:r>
-        <w:t xml:space="preserve">. Leier skal kunne søke på en plass i et ønsket geografiskt område, ved å bruke </w:t>
+        <w:t xml:space="preserve">. Leier skal kunne søke på en plass i et ønsket geografisk område, ved å bruke </w:t>
       </w:r>
       <w:r>
         <w:t>filter</w:t>
@@ -852,13 +846,7 @@
         <w:rPr>
           <w:u w:val="single"/>
         </w:rPr>
-        <w:t>Ikke-</w:t>
-      </w:r>
-      <w:r>
-        <w:rPr>
-          <w:u w:val="single"/>
-        </w:rPr>
-        <w:t xml:space="preserve">Funksjonelle </w:t>
+        <w:t xml:space="preserve">Ikke-Funksjonelle </w:t>
       </w:r>
       <w:r>
         <w:rPr>

</xml_diff>

<commit_message>
Lagt til kommentarer under kravspec og i integrasjonstestene
</commit_message>
<xml_diff>
--- a/parkx_dokumentasjon/krav/KravSpec.docx
+++ b/parkx_dokumentasjon/krav/KravSpec.docx
@@ -1,10 +1,10 @@
 
 <file path=word/document.xml><?xml version="1.0" encoding="utf-8"?>
-<w:document xmlns:wpc="http://schemas.microsoft.com/office/word/2010/wordprocessingCanvas" xmlns:cx="http://schemas.microsoft.com/office/drawing/2014/chartex" xmlns:cx1="http://schemas.microsoft.com/office/drawing/2015/9/8/chartex" xmlns:cx2="http://schemas.microsoft.com/office/drawing/2015/10/21/chartex" xmlns:cx3="http://schemas.microsoft.com/office/drawing/2016/5/9/chartex" xmlns:cx4="http://schemas.microsoft.com/office/drawing/2016/5/10/chartex" xmlns:cx5="http://schemas.microsoft.com/office/drawing/2016/5/11/chartex" xmlns:cx6="http://schemas.microsoft.com/office/drawing/2016/5/12/chartex" xmlns:cx7="http://schemas.microsoft.com/office/drawing/2016/5/13/chartex" xmlns:cx8="http://schemas.microsoft.com/office/drawing/2016/5/14/chartex" xmlns:mc="http://schemas.openxmlformats.org/markup-compatibility/2006" xmlns:aink="http://schemas.microsoft.com/office/drawing/2016/ink" xmlns:am3d="http://schemas.microsoft.com/office/drawing/2017/model3d" xmlns:o="urn:schemas-microsoft-com:office:office" xmlns:r="http://schemas.openxmlformats.org/officeDocument/2006/relationships" xmlns:m="http://schemas.openxmlformats.org/officeDocument/2006/math" xmlns:v="urn:schemas-microsoft-com:vml" xmlns:wp14="http://schemas.microsoft.com/office/word/2010/wordprocessingDrawing" xmlns:wp="http://schemas.openxmlformats.org/drawingml/2006/wordprocessingDrawing" xmlns:w10="urn:schemas-microsoft-com:office:word" xmlns:w="http://schemas.openxmlformats.org/wordprocessingml/2006/main" xmlns:w14="http://schemas.microsoft.com/office/word/2010/wordml" xmlns:w15="http://schemas.microsoft.com/office/word/2012/wordml" xmlns:w16cex="http://schemas.microsoft.com/office/word/2018/wordml/cex" xmlns:w16cid="http://schemas.microsoft.com/office/word/2016/wordml/cid" xmlns:w16="http://schemas.microsoft.com/office/word/2018/wordml" xmlns:w16se="http://schemas.microsoft.com/office/word/2015/wordml/symex" xmlns:wpg="http://schemas.microsoft.com/office/word/2010/wordprocessingGroup" xmlns:wpi="http://schemas.microsoft.com/office/word/2010/wordprocessingInk" xmlns:wne="http://schemas.microsoft.com/office/word/2006/wordml" xmlns:wps="http://schemas.microsoft.com/office/word/2010/wordprocessingShape" mc:Ignorable="w14 w15 w16se w16cid w16 w16cex wp14">
+<w:document xmlns:wpc="http://schemas.microsoft.com/office/word/2010/wordprocessingCanvas" xmlns:cx="http://schemas.microsoft.com/office/drawing/2014/chartex" xmlns:cx1="http://schemas.microsoft.com/office/drawing/2015/9/8/chartex" xmlns:cx2="http://schemas.microsoft.com/office/drawing/2015/10/21/chartex" xmlns:cx3="http://schemas.microsoft.com/office/drawing/2016/5/9/chartex" xmlns:cx4="http://schemas.microsoft.com/office/drawing/2016/5/10/chartex" xmlns:cx5="http://schemas.microsoft.com/office/drawing/2016/5/11/chartex" xmlns:cx6="http://schemas.microsoft.com/office/drawing/2016/5/12/chartex" xmlns:cx7="http://schemas.microsoft.com/office/drawing/2016/5/13/chartex" xmlns:cx8="http://schemas.microsoft.com/office/drawing/2016/5/14/chartex" xmlns:mc="http://schemas.openxmlformats.org/markup-compatibility/2006" xmlns:aink="http://schemas.microsoft.com/office/drawing/2016/ink" xmlns:am3d="http://schemas.microsoft.com/office/drawing/2017/model3d" xmlns:o="urn:schemas-microsoft-com:office:office" xmlns:r="http://schemas.openxmlformats.org/officeDocument/2006/relationships" xmlns:m="http://schemas.openxmlformats.org/officeDocument/2006/math" xmlns:v="urn:schemas-microsoft-com:vml" xmlns:wp14="http://schemas.microsoft.com/office/word/2010/wordprocessingDrawing" xmlns:wp="http://schemas.openxmlformats.org/drawingml/2006/wordprocessingDrawing" xmlns:w10="urn:schemas-microsoft-com:office:word" xmlns:w="http://schemas.openxmlformats.org/wordprocessingml/2006/main" xmlns:w14="http://schemas.microsoft.com/office/word/2010/wordml" xmlns:w15="http://schemas.microsoft.com/office/word/2012/wordml" xmlns:w16cid="http://schemas.microsoft.com/office/word/2016/wordml/cid" xmlns:w16se="http://schemas.microsoft.com/office/word/2015/wordml/symex" xmlns:wpg="http://schemas.microsoft.com/office/word/2010/wordprocessingGroup" xmlns:wpi="http://schemas.microsoft.com/office/word/2010/wordprocessingInk" xmlns:wne="http://schemas.microsoft.com/office/word/2006/wordml" xmlns:wps="http://schemas.microsoft.com/office/word/2010/wordprocessingShape" mc:Ignorable="w14 w15 w16se w16cid wp14">
   <w:body>
     <w:p>
       <w:pPr>
-        <w:pStyle w:val="Overskrift1"/>
+        <w:pStyle w:val="Heading1"/>
         <w:rPr>
           <w:u w:val="single"/>
         </w:rPr>
@@ -29,7 +29,6 @@
           <w:bCs/>
         </w:rPr>
       </w:pPr>
-      <w:proofErr w:type="spellStart"/>
       <w:r>
         <w:rPr>
           <w:b/>
@@ -37,7 +36,6 @@
         </w:rPr>
         <w:t>ParkX.Innlogging</w:t>
       </w:r>
-      <w:proofErr w:type="spellEnd"/>
     </w:p>
     <w:p>
       <w:pPr>
@@ -85,7 +83,6 @@
           <w:bCs/>
         </w:rPr>
       </w:pPr>
-      <w:proofErr w:type="spellStart"/>
       <w:r>
         <w:rPr>
           <w:b/>
@@ -100,7 +97,6 @@
         </w:rPr>
         <w:t>Personvern</w:t>
       </w:r>
-      <w:proofErr w:type="spellEnd"/>
     </w:p>
     <w:p>
       <w:pPr>
@@ -165,7 +161,6 @@
           <w:bCs/>
         </w:rPr>
       </w:pPr>
-      <w:proofErr w:type="spellStart"/>
       <w:r>
         <w:rPr>
           <w:b/>
@@ -187,7 +182,6 @@
         </w:rPr>
         <w:t>system</w:t>
       </w:r>
-      <w:proofErr w:type="spellEnd"/>
     </w:p>
     <w:p>
       <w:pPr>
@@ -269,23 +263,7 @@
         <w:ind w:left="705"/>
       </w:pPr>
       <w:r>
-        <w:t xml:space="preserve">05.Brukere skal kunne gi hverandre </w:t>
-      </w:r>
-      <w:proofErr w:type="spellStart"/>
-      <w:r>
-        <w:t>rating</w:t>
-      </w:r>
-      <w:proofErr w:type="spellEnd"/>
-      <w:r>
-        <w:t xml:space="preserve">, ved å bruke </w:t>
-      </w:r>
-      <w:proofErr w:type="spellStart"/>
-      <w:r>
-        <w:t>ratingsystemet</w:t>
-      </w:r>
-      <w:proofErr w:type="spellEnd"/>
-      <w:r>
-        <w:t xml:space="preserve"> etter enhver leie                                        </w:t>
+        <w:t xml:space="preserve">05.Brukere skal kunne gi hverandre rating, ved å bruke ratingsystemet etter enhver leie                                        </w:t>
       </w:r>
     </w:p>
     <w:p>
@@ -318,181 +296,401 @@
           <w:bCs/>
         </w:rPr>
       </w:pPr>
-      <w:proofErr w:type="spellStart"/>
       <w:r>
         <w:rPr>
           <w:b/>
           <w:bCs/>
         </w:rPr>
-        <w:t>ParkX.Leie</w:t>
-      </w:r>
-      <w:proofErr w:type="spellEnd"/>
-      <w:r>
+        <w:t>ParkX.Leie-plassen</w:t>
+      </w:r>
+    </w:p>
+    <w:p>
+      <w:pPr>
+        <w:ind w:left="708"/>
+      </w:pPr>
+      <w:r>
+        <w:t xml:space="preserve">01. </w:t>
+      </w:r>
+      <w:r>
+        <w:t xml:space="preserve">Leiere skal kunne </w:t>
+      </w:r>
+      <w:r>
+        <w:t xml:space="preserve">leie </w:t>
+      </w:r>
+      <w:r>
+        <w:t>en parkeringsplass</w:t>
+      </w:r>
+      <w:r>
+        <w:t xml:space="preserve">, ved å </w:t>
+      </w:r>
+      <w:r>
+        <w:t>få opp en liste over</w:t>
+      </w:r>
+      <w:r>
+        <w:t xml:space="preserve"> </w:t>
+      </w:r>
+      <w:r>
+        <w:t>plasser</w:t>
+      </w:r>
+      <w:r>
+        <w:br/>
+        <w:t>//Implementert</w:t>
+      </w:r>
+      <w:r>
+        <w:br/>
+        <w:t>//Testes i test_ControllerIntegration.py -&gt; test_returnsListFromRepositoryProperly()</w:t>
+      </w:r>
+      <w:r>
+        <w:br/>
+        <w:t>//Testes også i //test_controllerSendsRequestToChangeParkingPlaceStatusAndSavesStartDateCorrectly()</w:t>
+      </w:r>
+    </w:p>
+    <w:p>
+      <w:pPr>
+        <w:ind w:left="708"/>
+      </w:pPr>
+    </w:p>
+    <w:p>
+      <w:pPr>
+        <w:ind w:left="705"/>
+      </w:pPr>
+      <w:r>
+        <w:t>02. Leiere skal kunne reservere parkeringsplass frem i tid.</w:t>
+      </w:r>
+      <w:r>
+        <w:t xml:space="preserve"> (Dette vil være hensiktsmessig for de som planlegger fremtidige besøk)</w:t>
+      </w:r>
+    </w:p>
+    <w:p>
+      <w:r>
+        <w:tab/>
+        <w:t xml:space="preserve">03. </w:t>
+      </w:r>
+      <w:r>
+        <w:t xml:space="preserve">Leiere skal kunne utvide parkeringstid </w:t>
+      </w:r>
+      <w:r>
+        <w:t>på en</w:t>
+      </w:r>
+      <w:r>
+        <w:t xml:space="preserve"> reservasjon</w:t>
+      </w:r>
+      <w:r>
+        <w:t>, i ledig tidsrom</w:t>
+      </w:r>
+      <w:r>
+        <w:t>.</w:t>
+      </w:r>
+      <w:r>
+        <w:t xml:space="preserve"> </w:t>
+      </w:r>
+    </w:p>
+    <w:p>
+      <w:r>
+        <w:tab/>
+        <w:t>04. Leieren skal kunne sette seg på venteliste dersom ønsket parkeringsplass er reservert.</w:t>
+      </w:r>
+    </w:p>
+    <w:p>
+      <w:r>
+        <w:tab/>
+      </w:r>
+      <w:r>
+        <w:tab/>
+        <w:t>04.01 Leieren skal få en mulighet til å få varsel når parkeringsplassen blir ledig igjen.</w:t>
+      </w:r>
+    </w:p>
+    <w:p>
+      <w:pPr>
+        <w:ind w:left="705"/>
+      </w:pPr>
+      <w:r>
+        <w:t xml:space="preserve">05. En leier skal kunne starte en tilgjengelig parkering med en gang, </w:t>
+      </w:r>
+      <w:r>
+        <w:t xml:space="preserve">og betale med en gang den </w:t>
+      </w:r>
+      <w:r>
+        <w:t>stanses</w:t>
+      </w:r>
+      <w:r>
+        <w:br/>
+      </w:r>
+      <w:r>
+        <w:t>//Implementert</w:t>
+      </w:r>
+      <w:r>
+        <w:br/>
+        <w:t xml:space="preserve">//Testes i test_ControllerIntegration.py -&gt; </w:t>
+      </w:r>
+      <w:r>
+        <w:br/>
+        <w:t>//</w:t>
+      </w:r>
+      <w:r>
+        <w:t>test_controllerReturnsCalculatedPriceForParkingBasedOnTimePassedSinceParkingStartCor</w:t>
+      </w:r>
+      <w:r>
+        <w:t>-//r</w:t>
+      </w:r>
+      <w:r>
+        <w:t>ectly</w:t>
+      </w:r>
+      <w:r>
+        <w:t>()</w:t>
+      </w:r>
+    </w:p>
+    <w:p>
+      <w:pPr>
+        <w:ind w:left="1413"/>
+      </w:pPr>
+      <w:r>
+        <w:t>05.01. En leier skal kunne stoppe en parkering de leier ved å trykke på «stopp parkering» knappen ved siden av parkeringen under «mine parkeringer» menyen.</w:t>
+      </w:r>
+      <w:r>
+        <w:br/>
+      </w:r>
+      <w:r>
+        <w:t>//Implementert</w:t>
+      </w:r>
+      <w:r>
+        <w:br/>
+        <w:t xml:space="preserve">//Testes i test_ControllerIntegration.py </w:t>
+      </w:r>
+      <w:r>
+        <w:t>-&gt;</w:t>
+      </w:r>
+      <w:r>
+        <w:br/>
+      </w:r>
+      <w:r>
+        <w:t>//test_controllerSendsRequestToChangeParkingPlaceStatusAndSavesStartDateCorre</w:t>
+      </w:r>
+      <w:r>
+        <w:t>-//c</w:t>
+      </w:r>
+      <w:r>
+        <w:t>tly()</w:t>
+      </w:r>
+    </w:p>
+    <w:p>
+      <w:pPr>
+        <w:ind w:left="708"/>
+      </w:pPr>
+      <w:r>
+        <w:t>0</w:t>
+      </w:r>
+      <w:r>
+        <w:t>6</w:t>
+      </w:r>
+      <w:r>
+        <w:t>. Utleier skal kunne tilby langtidsleie, ved å</w:t>
+      </w:r>
+      <w:r>
+        <w:t xml:space="preserve"> markere parkeringsplassen som «til månedlig leie»</w:t>
+      </w:r>
+      <w:r>
+        <w:t>.</w:t>
+      </w:r>
+    </w:p>
+    <w:p>
+      <w:pPr>
+        <w:ind w:left="708"/>
+      </w:pPr>
+      <w:r>
+        <w:t>0</w:t>
+      </w:r>
+      <w:r>
+        <w:t>7</w:t>
+      </w:r>
+      <w:r>
+        <w:t>. En leier skal kunne se detaljene på en parkeringsplass før den leier plassen</w:t>
+      </w:r>
+      <w:r>
+        <w:br/>
+      </w:r>
+      <w:r>
+        <w:t>//Implementert</w:t>
+      </w:r>
+      <w:r>
+        <w:br/>
+        <w:t>//Testes i test_ControllerIntegration.py -&gt; test_</w:t>
+      </w:r>
+      <w:r>
+        <w:t>controllerGetsSpecificParkingPlaceWithId()</w:t>
+      </w:r>
+    </w:p>
+    <w:p>
+      <w:pPr>
         <w:rPr>
           <w:b/>
           <w:bCs/>
         </w:rPr>
-        <w:t>-plassen</w:t>
-      </w:r>
-    </w:p>
-    <w:p>
-      <w:pPr>
-        <w:ind w:left="708"/>
-      </w:pPr>
-      <w:r>
-        <w:t xml:space="preserve">01. </w:t>
-      </w:r>
-      <w:r>
-        <w:t xml:space="preserve">Leiere skal kunne </w:t>
-      </w:r>
-      <w:r>
-        <w:t xml:space="preserve">leie </w:t>
-      </w:r>
-      <w:r>
-        <w:t>en parkeringsplass</w:t>
-      </w:r>
-      <w:r>
-        <w:t xml:space="preserve">, ved å </w:t>
-      </w:r>
-      <w:r>
-        <w:t>få opp en liste over</w:t>
-      </w:r>
-      <w:r>
-        <w:t xml:space="preserve"> </w:t>
-      </w:r>
-      <w:r>
-        <w:t>plasser</w:t>
-      </w:r>
-    </w:p>
-    <w:p>
-      <w:pPr>
-        <w:ind w:left="705"/>
-      </w:pPr>
-      <w:r>
-        <w:t>02. Leiere skal kunne reservere parkeringsplass frem i tid.</w:t>
-      </w:r>
-      <w:r>
-        <w:t xml:space="preserve"> (Dette vil være hensiktsmessig for de som planlegger fremtidige besøk)</w:t>
-      </w:r>
-    </w:p>
-    <w:p>
-      <w:r>
-        <w:lastRenderedPageBreak/>
-        <w:tab/>
-        <w:t xml:space="preserve">03. </w:t>
-      </w:r>
-      <w:r>
-        <w:t xml:space="preserve">Leiere skal kunne utvide parkeringstid </w:t>
-      </w:r>
-      <w:r>
-        <w:t>på en</w:t>
-      </w:r>
-      <w:r>
-        <w:t xml:space="preserve"> reservasjon</w:t>
-      </w:r>
-      <w:r>
-        <w:t>, i ledig tidsrom</w:t>
-      </w:r>
-      <w:r>
-        <w:t>.</w:t>
-      </w:r>
-      <w:r>
-        <w:t xml:space="preserve"> </w:t>
-      </w:r>
-    </w:p>
-    <w:p>
-      <w:r>
-        <w:tab/>
-        <w:t>04. Leieren skal kunne sette seg på venteliste dersom ønsket parkeringsplass er reservert.</w:t>
-      </w:r>
-    </w:p>
-    <w:p>
-      <w:r>
-        <w:tab/>
-      </w:r>
-      <w:r>
-        <w:tab/>
-        <w:t>04.01 Leieren skal få en mulighet til å få varsel når parkeringsplassen blir ledig igjen.</w:t>
-      </w:r>
-    </w:p>
-    <w:p>
-      <w:pPr>
-        <w:ind w:left="705"/>
-      </w:pPr>
-      <w:r>
-        <w:t xml:space="preserve">05. En leier skal kunne starte en tilgjengelig parkering med en gang, </w:t>
-      </w:r>
-      <w:r>
-        <w:t xml:space="preserve">og betale med en gang den </w:t>
-      </w:r>
-      <w:r>
-        <w:t>stanses</w:t>
-      </w:r>
-    </w:p>
-    <w:p>
-      <w:pPr>
-        <w:ind w:left="1413"/>
-      </w:pPr>
-      <w:r>
-        <w:t>05.01. En leier skal kunne stoppe en parkering de leier ved å trykke på «stopp parkering» knappen ved siden av parkeringen under «mine parkeringer» menyen.</w:t>
-      </w:r>
-    </w:p>
-    <w:p>
-      <w:pPr>
-        <w:ind w:left="708"/>
-      </w:pPr>
-      <w:r>
-        <w:t>0</w:t>
-      </w:r>
-      <w:r>
-        <w:t>6</w:t>
-      </w:r>
-      <w:r>
-        <w:t>. Utleier skal kunne tilby langtidsleie, ved å</w:t>
-      </w:r>
-      <w:r>
-        <w:t xml:space="preserve"> markere parkeringsplassen som «til månedlig leie»</w:t>
-      </w:r>
-      <w:r>
-        <w:t>.</w:t>
-      </w:r>
-    </w:p>
-    <w:p>
-      <w:pPr>
-        <w:ind w:left="708"/>
-      </w:pPr>
-      <w:r>
-        <w:t>0</w:t>
-      </w:r>
-      <w:r>
-        <w:t>7</w:t>
-      </w:r>
-      <w:r>
-        <w:t>. En leier skal kunne se detaljene på en parkeringsplass før den leier plassen</w:t>
-      </w:r>
-    </w:p>
-    <w:p>
-      <w:pPr>
+      </w:pPr>
+      <w:r>
         <w:rPr>
           <w:b/>
           <w:bCs/>
         </w:rPr>
-      </w:pPr>
-      <w:proofErr w:type="spellStart"/>
-      <w:r>
+        <w:t>ParkX.Utleie-plassen</w:t>
+      </w:r>
+    </w:p>
+    <w:p>
+      <w:pPr>
+        <w:ind w:left="705"/>
+      </w:pPr>
+      <w:r>
+        <w:t>01</w:t>
+      </w:r>
+      <w:r>
+        <w:t>.</w:t>
+      </w:r>
+      <w:r>
+        <w:t xml:space="preserve"> Utleier skal kunne legge til en ny parkeringsplass, med detaljer angående miljøet og stedet som plassen befinner seg i, ved å fylle ut et «registrer ny parkeringsplass» skjema i hovedmenyen til utleier.</w:t>
+      </w:r>
+      <w:r>
+        <w:br/>
+      </w:r>
+      <w:r>
+        <w:t>//Implementert</w:t>
+      </w:r>
+      <w:r>
+        <w:br/>
+        <w:t>//Testes i test_ControllerIntegration.py</w:t>
+      </w:r>
+      <w:r>
+        <w:br/>
+        <w:t>// -&gt; test_receivesDictionaryFromUserSavesItInRepositoryAndCreatesTheObjectProperly()</w:t>
+      </w:r>
+    </w:p>
+    <w:p>
+      <w:pPr>
+        <w:ind w:left="705"/>
+      </w:pPr>
+      <w:r>
+        <w:t xml:space="preserve">02. </w:t>
+      </w:r>
+      <w:r>
+        <w:t>Utleier skal kunne slette egne plasser, ved å trykke på «fjern tilbud» knappen som befinner seg ved siden av enhver parkeringsplass i «min profil» visningsmenyen.</w:t>
+      </w:r>
+    </w:p>
+    <w:p>
+      <w:pPr>
+        <w:ind w:left="1410"/>
+      </w:pPr>
+      <w:r>
+        <w:t>02.01. Utleier skal kunne slette egne plasser individuelt, ved å bare trykke på fjern tilbud knappen på en enkel parkeringsplass.</w:t>
+      </w:r>
+      <w:r>
+        <w:br/>
+      </w:r>
+      <w:r>
+        <w:t>//Implementert</w:t>
+      </w:r>
+      <w:r>
+        <w:br/>
+        <w:t xml:space="preserve">//Testes i test_ControllerIntegration.py -&gt; </w:t>
+      </w:r>
+      <w:r>
+        <w:t>//test_receivesIdFromUserAndDeletesCorrectParkingPlaceObject()</w:t>
+      </w:r>
+    </w:p>
+    <w:p>
+      <w:pPr>
+        <w:ind w:left="1410"/>
+      </w:pPr>
+      <w:r>
+        <w:t>02.02 Utleier skal kunne slette egne plasser i mengder, ved å velge flere plasser for sletting samtidig.</w:t>
+      </w:r>
+    </w:p>
+    <w:p>
+      <w:pPr>
+        <w:ind w:left="708"/>
+      </w:pPr>
+      <w:r>
+        <w:lastRenderedPageBreak/>
+        <w:t>03. Utleier skal kunne endre detaljene på en parkeringsplass, ved å trykke på endre detaljer knappen som befinner seg i den detaljerte visningen av en parkeringsplass.</w:t>
+      </w:r>
+      <w:r>
+        <w:br/>
+      </w:r>
+      <w:r>
+        <w:t>//Implementert</w:t>
+      </w:r>
+      <w:r>
+        <w:br/>
+        <w:t xml:space="preserve">//Testes i test_ControllerIntegration.py -&gt; </w:t>
+      </w:r>
+      <w:r>
+        <w:t>//</w:t>
+      </w:r>
+      <w:r>
+        <w:t>test_</w:t>
+      </w:r>
+      <w:r>
+        <w:t>controllerChangesParkingPlaceAttributesProperly()</w:t>
+      </w:r>
+    </w:p>
+    <w:p>
+      <w:pPr>
+        <w:ind w:left="708"/>
+      </w:pPr>
+      <w:r>
+        <w:t>0</w:t>
+      </w:r>
+      <w:r>
+        <w:t>4</w:t>
+      </w:r>
+      <w:r>
+        <w:t>. Utleier skal kunne midlertidig deaktivere plassen sin for utleie (Dette er nødvendig dersom utleieren blir nødt til å bruke plassen selv)</w:t>
+      </w:r>
+    </w:p>
+    <w:p>
+      <w:pPr>
+        <w:ind w:left="708"/>
+      </w:pPr>
+      <w:r>
+        <w:t>05.Utleier skal kunne få en oversikt over alle plassen som den har lagt ut til utleie, ved å gå inn på dens profil-visning.</w:t>
+      </w:r>
+    </w:p>
+    <w:p>
+      <w:r>
+        <w:tab/>
+        <w:t>06. Utleier skal kunne se hvem som leier plassen nå, ved å gå inn i utleie-historikk menyen.</w:t>
+      </w:r>
+    </w:p>
+    <w:p>
+      <w:pPr>
+        <w:ind w:left="1410"/>
+      </w:pPr>
+      <w:r>
+        <w:t>06.01 Utleier skal kunne se hvem som har lei</w:t>
+      </w:r>
+      <w:r>
+        <w:t>d</w:t>
+      </w:r>
+      <w:r>
+        <w:t xml:space="preserve"> plassen i fortiden, ved å gå inn i utleie-historikk menyen</w:t>
+      </w:r>
+    </w:p>
+    <w:p>
+      <w:pPr>
+        <w:ind w:left="708"/>
+      </w:pPr>
+    </w:p>
+    <w:p>
+      <w:pPr>
         <w:rPr>
           <w:b/>
           <w:bCs/>
         </w:rPr>
-        <w:t>ParkX.Utleie</w:t>
-      </w:r>
-      <w:proofErr w:type="spellEnd"/>
+      </w:pPr>
       <w:r>
         <w:rPr>
           <w:b/>
           <w:bCs/>
         </w:rPr>
-        <w:t>-plassen</w:t>
+        <w:t>ParkX.Søking</w:t>
       </w:r>
     </w:p>
     <w:p>
@@ -500,13 +698,22 @@
         <w:ind w:left="705"/>
       </w:pPr>
       <w:r>
-        <w:t>01</w:t>
-      </w:r>
-      <w:r>
-        <w:t>.</w:t>
-      </w:r>
-      <w:r>
-        <w:t xml:space="preserve"> Utleier skal kunne legge til en ny parkeringsplass, med detaljer angående miljøet og stedet som plassen befinner seg i, ved å fylle ut et «registrer ny parkeringsplass» skjema i hovedmenyen til utleier.</w:t>
+        <w:t>0</w:t>
+      </w:r>
+      <w:r>
+        <w:t>1</w:t>
+      </w:r>
+      <w:r>
+        <w:t xml:space="preserve">. Leier skal kunne søke på en plass i et ønsket geografisk område, ved å bruke </w:t>
+      </w:r>
+      <w:r>
+        <w:t>filter</w:t>
+      </w:r>
+      <w:r>
+        <w:t xml:space="preserve"> </w:t>
+      </w:r>
+      <w:r>
+        <w:t>by eller avstand fra nåværende posisjon</w:t>
       </w:r>
     </w:p>
     <w:p>
@@ -514,89 +721,36 @@
         <w:ind w:left="705"/>
       </w:pPr>
       <w:r>
-        <w:t xml:space="preserve">02. </w:t>
-      </w:r>
-      <w:r>
-        <w:t>Utleier skal kunne slette egne plasser, ved å trykke på «fjern tilbud» knappen som befinner seg ved siden av enhver parkeringsplass i «min profil» visningsmenyen.</w:t>
-      </w:r>
-    </w:p>
-    <w:p>
-      <w:pPr>
-        <w:ind w:left="1410"/>
-      </w:pPr>
-      <w:r>
-        <w:t>02.01. Utleier skal kunne slette egne plasser individuelt, ved å bare trykke på fjern tilbud knappen på en enkel parkeringsplass.</w:t>
-      </w:r>
-    </w:p>
-    <w:p>
-      <w:pPr>
-        <w:ind w:left="1410"/>
-      </w:pPr>
-      <w:r>
-        <w:t>02.02 Utleier skal kunne slette egne plasser i mengder, ved å velge flere plasser for sletting samtidig.</w:t>
-      </w:r>
-    </w:p>
-    <w:p>
-      <w:pPr>
-        <w:ind w:left="708"/>
-      </w:pPr>
-      <w:r>
-        <w:t xml:space="preserve">03. Utleier skal kunne endre detaljene på en parkeringsplass, ved å trykke på </w:t>
-      </w:r>
-      <w:proofErr w:type="gramStart"/>
-      <w:r>
-        <w:t>endre</w:t>
-      </w:r>
-      <w:proofErr w:type="gramEnd"/>
-      <w:r>
-        <w:t xml:space="preserve"> detaljer knappen som befinner seg i den detaljerte visningen av en parkeringsplass.</w:t>
-      </w:r>
-    </w:p>
-    <w:p>
-      <w:pPr>
-        <w:ind w:left="708"/>
-      </w:pPr>
-      <w:r>
         <w:t>0</w:t>
       </w:r>
       <w:r>
-        <w:t>4</w:t>
-      </w:r>
-      <w:r>
-        <w:t>. Utleier skal kunne midlertidig deaktivere plassen sin for utleie (Dette er nødvendig dersom utleieren blir nødt til å bruke plassen selv)</w:t>
-      </w:r>
-    </w:p>
-    <w:p>
-      <w:pPr>
-        <w:ind w:left="708"/>
-      </w:pPr>
-      <w:r>
-        <w:t>05.Utleier skal kunne få en oversikt over alle plassen som den har lagt ut til utleie, ved å gå inn på dens profil-visning.</w:t>
-      </w:r>
-    </w:p>
-    <w:p>
-      <w:r>
-        <w:tab/>
-        <w:t>06. Utleier skal kunne se hvem som leier plassen nå, ved å gå inn i utleie-historikk menyen.</w:t>
-      </w:r>
-    </w:p>
-    <w:p>
-      <w:pPr>
-        <w:ind w:left="1410"/>
-      </w:pPr>
-      <w:r>
-        <w:t>06.01 Utleier skal kunne se hvem som har lei</w:t>
-      </w:r>
-      <w:r>
-        <w:t>d</w:t>
-      </w:r>
-      <w:r>
-        <w:t xml:space="preserve"> plassen i fortiden, ved å gå inn i utleie-historikk menyen</w:t>
-      </w:r>
-    </w:p>
-    <w:p>
-      <w:pPr>
-        <w:ind w:left="708"/>
+        <w:t>2</w:t>
+      </w:r>
+      <w:r>
+        <w:t xml:space="preserve">. Leier skal kunne søke på en plass i et ønsket miljø, ved å bruke checkboksene ved siden av </w:t>
+      </w:r>
+      <w:r>
+        <w:t>søketreffene. (</w:t>
+      </w:r>
+      <w:r>
+        <w:t xml:space="preserve">Et miljø er altså om parkeringsplassen befinner seg </w:t>
+      </w:r>
+      <w:r>
+        <w:t>inne/ute</w:t>
+      </w:r>
+      <w:r>
+        <w:t xml:space="preserve">, eller om det er </w:t>
+      </w:r>
+      <w:r>
+        <w:t>med lader, lys</w:t>
+      </w:r>
+      <w:r>
+        <w:t xml:space="preserve"> o.s.v)</w:t>
+      </w:r>
+    </w:p>
+    <w:p>
+      <w:pPr>
+        <w:ind w:left="705"/>
       </w:pPr>
     </w:p>
     <w:p>
@@ -606,83 +760,32 @@
           <w:bCs/>
         </w:rPr>
       </w:pPr>
-      <w:proofErr w:type="spellStart"/>
       <w:r>
         <w:rPr>
           <w:b/>
           <w:bCs/>
         </w:rPr>
-        <w:t>ParkX.Søking</w:t>
-      </w:r>
-      <w:proofErr w:type="spellEnd"/>
+        <w:t>ParkX.Historikk</w:t>
+      </w:r>
+    </w:p>
+    <w:p>
+      <w:pPr>
+        <w:ind w:left="708"/>
+      </w:pPr>
+      <w:r>
+        <w:t xml:space="preserve">01. </w:t>
+      </w:r>
+      <w:r>
+        <w:t>Leier skal kunne få en oversikt over aktive og tidligere parkeringer, ved å gå inn i historikk menyen.</w:t>
+      </w:r>
     </w:p>
     <w:p>
       <w:pPr>
         <w:ind w:left="705"/>
       </w:pPr>
       <w:r>
-        <w:t>0</w:t>
-      </w:r>
-      <w:r>
-        <w:t>1</w:t>
-      </w:r>
-      <w:r>
-        <w:t xml:space="preserve">. Leier skal kunne søke på en plass i et ønsket geografisk område, ved å bruke </w:t>
-      </w:r>
-      <w:r>
-        <w:t>filter</w:t>
-      </w:r>
-      <w:r>
-        <w:t xml:space="preserve"> </w:t>
-      </w:r>
-      <w:r>
-        <w:t>by eller avstand fra nåværende posisjon</w:t>
-      </w:r>
-    </w:p>
-    <w:p>
-      <w:pPr>
-        <w:ind w:left="705"/>
-      </w:pPr>
-      <w:r>
-        <w:t>0</w:t>
-      </w:r>
-      <w:r>
-        <w:t>2</w:t>
-      </w:r>
-      <w:r>
-        <w:t xml:space="preserve">. Leier skal kunne søke på en plass i et ønsket miljø, ved å bruke checkboksene ved siden av </w:t>
-      </w:r>
-      <w:r>
-        <w:t>søketreffene. (</w:t>
-      </w:r>
-      <w:r>
-        <w:t xml:space="preserve">Et miljø er altså om parkeringsplassen befinner seg </w:t>
-      </w:r>
-      <w:r>
-        <w:t>inne/ute</w:t>
-      </w:r>
-      <w:r>
-        <w:t xml:space="preserve">, eller om det er </w:t>
-      </w:r>
-      <w:r>
-        <w:t>med lader, lys</w:t>
-      </w:r>
-      <w:r>
-        <w:t xml:space="preserve"> </w:t>
-      </w:r>
-      <w:proofErr w:type="spellStart"/>
-      <w:r>
-        <w:t>o.s.v</w:t>
-      </w:r>
-      <w:proofErr w:type="spellEnd"/>
-      <w:r>
-        <w:t>)</w:t>
-      </w:r>
-    </w:p>
-    <w:p>
-      <w:pPr>
-        <w:ind w:left="705"/>
-      </w:pPr>
+        <w:t>02. Brukere skal kunne se eldre betalinger, ved å gå inn i betalingshistorikk i historikk menyen.</w:t>
+      </w:r>
     </w:p>
     <w:p>
       <w:pPr>
@@ -691,188 +794,363 @@
           <w:bCs/>
         </w:rPr>
       </w:pPr>
-      <w:proofErr w:type="spellStart"/>
       <w:r>
         <w:rPr>
           <w:b/>
           <w:bCs/>
         </w:rPr>
-        <w:t>ParkX.Historikk</w:t>
-      </w:r>
-      <w:proofErr w:type="spellEnd"/>
+        <w:t>ParkX.Administrator</w:t>
+      </w:r>
+    </w:p>
+    <w:p>
+      <w:pPr>
+        <w:ind w:firstLine="708"/>
+      </w:pPr>
+      <w:r>
+        <w:t>01. En Administrator skal ha alle rettigheter som andre brukere har.</w:t>
+      </w:r>
     </w:p>
     <w:p>
       <w:pPr>
         <w:ind w:left="708"/>
-      </w:pPr>
-      <w:r>
-        <w:t xml:space="preserve">01. </w:t>
-      </w:r>
-      <w:r>
-        <w:t>Leier skal kunne få en oversikt over aktive og tidligere parkeringer, ved å gå inn i historikk menyen.</w:t>
-      </w:r>
-    </w:p>
-    <w:p>
-      <w:pPr>
-        <w:ind w:left="705"/>
-      </w:pPr>
-      <w:r>
-        <w:t>02. Brukere skal kunne se eldre betalinger, ved å gå inn i betalingshistorikk i historikk menyen.</w:t>
-      </w:r>
-    </w:p>
-    <w:p>
-      <w:pPr>
         <w:rPr>
           <w:b/>
           <w:bCs/>
         </w:rPr>
       </w:pPr>
-      <w:proofErr w:type="spellStart"/>
-      <w:r>
+      <w:r>
+        <w:t>02. En Administrator skal ha alle nødvendige rettigheter til å oppret</w:t>
+      </w:r>
+      <w:r>
+        <w:t>t</w:t>
+      </w:r>
+      <w:r>
+        <w:t xml:space="preserve">holde </w:t>
+      </w:r>
+      <w:r>
+        <w:t xml:space="preserve">orden </w:t>
+      </w:r>
+      <w:r>
+        <w:t xml:space="preserve">og </w:t>
+      </w:r>
+      <w:r>
+        <w:t>rettferdighet</w:t>
+      </w:r>
+      <w:r>
+        <w:t xml:space="preserve"> i systemet, ved å logge inn som en spesiell bruker.</w:t>
+      </w:r>
+      <w:r>
+        <w:t xml:space="preserve"> </w:t>
+      </w:r>
+    </w:p>
+    <w:p>
+      <w:pPr>
         <w:rPr>
           <w:b/>
           <w:bCs/>
         </w:rPr>
-        <w:t>ParkX.Administrator</w:t>
-      </w:r>
-      <w:proofErr w:type="spellEnd"/>
-    </w:p>
-    <w:p>
-      <w:pPr>
-        <w:ind w:firstLine="708"/>
-      </w:pPr>
-      <w:r>
-        <w:t>01. En Administrator skal ha alle rettigheter som andre brukere har.</w:t>
-      </w:r>
-    </w:p>
-    <w:p>
-      <w:pPr>
-        <w:ind w:left="708"/>
+      </w:pPr>
+      <w:r>
         <w:rPr>
           <w:b/>
           <w:bCs/>
         </w:rPr>
-      </w:pPr>
-      <w:r>
-        <w:t>02. En Administrator skal ha alle nødvendige rettigheter til å oppret</w:t>
-      </w:r>
-      <w:r>
-        <w:t>t</w:t>
-      </w:r>
-      <w:r>
-        <w:t xml:space="preserve">holde </w:t>
-      </w:r>
-      <w:r>
-        <w:t xml:space="preserve">orden </w:t>
-      </w:r>
-      <w:r>
-        <w:t xml:space="preserve">og </w:t>
-      </w:r>
-      <w:r>
-        <w:t>rettferdighet</w:t>
-      </w:r>
-      <w:r>
-        <w:t xml:space="preserve"> i systemet, ved å logge inn som en spesiell bruker.</w:t>
-      </w:r>
-      <w:r>
-        <w:t xml:space="preserve"> </w:t>
-      </w:r>
-    </w:p>
-    <w:p>
-      <w:pPr>
+        <w:t>ParkX.Økonomi</w:t>
+      </w:r>
+    </w:p>
+    <w:p>
+      <w:pPr>
+        <w:ind w:left="708"/>
+      </w:pPr>
+      <w:r>
+        <w:t>01</w:t>
+      </w:r>
+      <w:r>
+        <w:t>.</w:t>
+      </w:r>
+      <w:r>
+        <w:t xml:space="preserve"> Brukere skal legge inn kort for automatisk trekk, ved å legge til kortet i min profil menyen.</w:t>
+      </w:r>
+    </w:p>
+    <w:p>
+      <w:r>
+        <w:tab/>
+        <w:t>02. Brukere skal kunne trekkes månedlig for langtidsleie, ved å trekkes automatisk fra kortet.</w:t>
+      </w:r>
+    </w:p>
+    <w:p>
+      <w:pPr>
+        <w:ind w:left="1410"/>
+      </w:pPr>
+      <w:r>
+        <w:t>02.01 Brukere skal kunne få tilsendt faktura, dersom de ikke har lagt til kortet sitt for automatisk trekk.</w:t>
+      </w:r>
+    </w:p>
+    <w:p>
+      <w:pPr>
+        <w:ind w:left="705"/>
+      </w:pPr>
+      <w:r>
+        <w:t>03. Utleiere skal få månedlige utbetalinger i form av totalsum, samlet opp gjennom hele måneden, ved at systemet sender ut pengene en dag i måneden.</w:t>
+      </w:r>
+    </w:p>
+    <w:p>
+      <w:pPr>
+        <w:ind w:left="705"/>
+      </w:pPr>
+      <w:r>
+        <w:lastRenderedPageBreak/>
+        <w:t xml:space="preserve">04. Brukere skal kunne </w:t>
+      </w:r>
+      <w:r>
+        <w:t>få en liste med alle gjenstående betalinger som de har å betale ned, ved å gå inn på min profil vinduet.</w:t>
+      </w:r>
+      <w:r>
+        <w:br/>
+        <w:t>//Implementert</w:t>
+      </w:r>
+      <w:r>
+        <w:br/>
+        <w:t xml:space="preserve">//Testes i ControllerIntegration.py -&gt; </w:t>
+      </w:r>
+      <w:r>
+        <w:t>test_can_get_list_with_all_payments</w:t>
+      </w:r>
+      <w:r>
+        <w:t>()</w:t>
+      </w:r>
+    </w:p>
+    <w:p>
+      <w:pPr>
+        <w:ind w:left="705"/>
+      </w:pPr>
+      <w:r>
+        <w:t xml:space="preserve">05. </w:t>
+      </w:r>
+      <w:r>
+        <w:t>Brukere skal kunne betale gjenstående betalinger</w:t>
+      </w:r>
+      <w:r>
+        <w:t>, ved å gå inn på min profil vinduet og trykke på «betal alle gjenstående parkeringer»</w:t>
+      </w:r>
+      <w:r>
+        <w:br/>
+        <w:t>//Implementert</w:t>
+      </w:r>
+      <w:r>
+        <w:br/>
+        <w:t>//Testes i ControllerIntegration.py -&gt; //</w:t>
+      </w:r>
+      <w:r>
+        <w:t>test_can_empty_all_payments_from_list_if_acceptedPaymentDetails_is_true</w:t>
+      </w:r>
+      <w:r>
+        <w:t>()</w:t>
+      </w:r>
+      <w:r>
+        <w:br/>
+        <w:t>//+ -&gt;</w:t>
+      </w:r>
+      <w:r>
+        <w:t>test_can_not_empty_all_payments_from_list_if_acceptedPaymentDetails_is_false</w:t>
+      </w:r>
+      <w:r>
+        <w:t>()</w:t>
+      </w:r>
+    </w:p>
+    <w:p>
+      <w:r>
         <w:rPr>
           <w:b/>
           <w:bCs/>
         </w:rPr>
-      </w:pPr>
+        <w:t>ParkX.Validering</w:t>
+      </w:r>
+    </w:p>
+    <w:p>
+      <w:pPr>
+        <w:pStyle w:val="ListParagraph"/>
+        <w:numPr>
+          <w:ilvl w:val="0"/>
+          <w:numId w:val="4"/>
+        </w:numPr>
+      </w:pPr>
+      <w:r>
+        <w:t>Brukere skal få tilbakemelding dersom de fyller ut et skjema feil.</w:t>
+      </w:r>
+    </w:p>
+    <w:p>
+      <w:pPr>
+        <w:pStyle w:val="ListParagraph"/>
+        <w:numPr>
+          <w:ilvl w:val="0"/>
+          <w:numId w:val="6"/>
+        </w:numPr>
+      </w:pPr>
+      <w:r>
+        <w:t>Brukere skal få tilbakemelding dersom et skjema de fyller ut inneholder minst et tomt felt</w:t>
+      </w:r>
+      <w:r>
+        <w:t>.</w:t>
+      </w:r>
+    </w:p>
+    <w:p>
+      <w:pPr>
+        <w:pStyle w:val="ListParagraph"/>
+        <w:ind w:left="1425"/>
+        <w:rPr>
+          <w:lang w:val="en-US"/>
+        </w:rPr>
+      </w:pPr>
+      <w:r>
+        <w:rPr>
+          <w:lang w:val="en-US"/>
+        </w:rPr>
+        <w:t>//</w:t>
+      </w:r>
       <w:proofErr w:type="spellStart"/>
+      <w:r>
+        <w:rPr>
+          <w:lang w:val="en-US"/>
+        </w:rPr>
+        <w:t>Implementert</w:t>
+      </w:r>
+      <w:proofErr w:type="spellEnd"/>
+      <w:r>
+        <w:rPr>
+          <w:lang w:val="en-US"/>
+        </w:rPr>
+        <w:br/>
+        <w:t xml:space="preserve">//Testes </w:t>
+      </w:r>
+      <w:proofErr w:type="spellStart"/>
+      <w:r>
+        <w:rPr>
+          <w:lang w:val="en-US"/>
+        </w:rPr>
+        <w:t>i</w:t>
+      </w:r>
+      <w:proofErr w:type="spellEnd"/>
+      <w:r>
+        <w:rPr>
+          <w:lang w:val="en-US"/>
+        </w:rPr>
+        <w:t xml:space="preserve"> ControllerIntegration.py -&gt; </w:t>
+      </w:r>
+      <w:r>
+        <w:rPr>
+          <w:lang w:val="en-US"/>
+        </w:rPr>
+        <w:t>//</w:t>
+      </w:r>
+      <w:r>
+        <w:rPr>
+          <w:lang w:val="en-US"/>
+        </w:rPr>
+        <w:t>controllerRaisesValueExceptionIfInputFieldsWhereIntExpectedIncludesLetters</w:t>
+      </w:r>
+      <w:r>
+        <w:rPr>
+          <w:lang w:val="en-US"/>
+        </w:rPr>
+        <w:t>()</w:t>
+      </w:r>
+    </w:p>
+    <w:p>
+      <w:pPr>
+        <w:pStyle w:val="ListParagraph"/>
+        <w:numPr>
+          <w:ilvl w:val="0"/>
+          <w:numId w:val="6"/>
+        </w:numPr>
+      </w:pPr>
+      <w:r>
+        <w:t>Brukere skal få tilbakemelding dersom et skjema de fyller ut inneholder bokstaver steder hvor bare tall forventes.</w:t>
+      </w:r>
+      <w:r>
+        <w:br/>
+        <w:t>//Implementert</w:t>
+      </w:r>
+      <w:r>
+        <w:br/>
+        <w:t xml:space="preserve">//Testes i ControllerIntegration.py -&gt; </w:t>
+      </w:r>
+      <w:r>
+        <w:br/>
+        <w:t>//</w:t>
+      </w:r>
+      <w:r>
+        <w:t>test_controllerRaisesUserWarningIfInputFieldIsEmpty</w:t>
+      </w:r>
+      <w:r>
+        <w:t>()</w:t>
+      </w:r>
+    </w:p>
+    <w:p>
+      <w:pPr>
+        <w:ind w:left="708"/>
+      </w:pPr>
+      <w:r>
+        <w:t>02. Brukere skal få tilbakemelding dersom feil oppstår under betaling.</w:t>
+      </w:r>
+      <w:r>
+        <w:br/>
+        <w:t>//Implementert</w:t>
+      </w:r>
+      <w:bookmarkStart w:id="0" w:name="_GoBack"/>
+      <w:bookmarkEnd w:id="0"/>
+      <w:r>
+        <w:br/>
+        <w:t>//Testes i ControllerIntegration.py -&gt; //</w:t>
+      </w:r>
+      <w:r>
+        <w:t>test_can_get_accepted_payment_details_state_from_Payment</w:t>
+      </w:r>
+      <w:r>
+        <w:t>()</w:t>
+      </w:r>
+    </w:p>
+    <w:p>
+      <w:pPr>
+        <w:ind w:left="705"/>
+      </w:pPr>
+    </w:p>
+    <w:p>
+      <w:pPr>
+        <w:pStyle w:val="Heading1"/>
+        <w:rPr>
+          <w:u w:val="single"/>
+        </w:rPr>
+      </w:pPr>
+      <w:r>
+        <w:rPr>
+          <w:u w:val="single"/>
+        </w:rPr>
+        <w:t xml:space="preserve">Ikke-Funksjonelle </w:t>
+      </w:r>
+      <w:r>
+        <w:rPr>
+          <w:u w:val="single"/>
+        </w:rPr>
+        <w:t>krav:</w:t>
+      </w:r>
+    </w:p>
+    <w:p/>
+    <w:p>
       <w:r>
         <w:rPr>
           <w:b/>
           <w:bCs/>
         </w:rPr>
-        <w:t>ParkX.Økonomi</w:t>
-      </w:r>
-      <w:proofErr w:type="spellEnd"/>
-    </w:p>
-    <w:p>
-      <w:pPr>
-        <w:ind w:left="708"/>
-      </w:pPr>
-      <w:r>
-        <w:t>01 Brukere skal legge inn kort for automatisk trekk, ved å legge til kortet i min profil menyen.</w:t>
-      </w:r>
-    </w:p>
-    <w:p>
-      <w:r>
-        <w:tab/>
-        <w:t>02. Brukere skal kunne trekkes månedlig for langtidsleie, ved å trekkes automatisk fra kortet.</w:t>
-      </w:r>
-    </w:p>
-    <w:p>
-      <w:pPr>
-        <w:ind w:left="1410"/>
-      </w:pPr>
-      <w:r>
-        <w:t>02.01 Brukere skal kunne få tilsendt faktura, dersom de ikke har lagt til kortet sitt for automatisk trekk.</w:t>
-      </w:r>
-    </w:p>
-    <w:p>
-      <w:pPr>
-        <w:ind w:left="705"/>
-      </w:pPr>
-      <w:r>
-        <w:t>03. Utleiere skal få månedlige utbetalinger i form av totalsum, samlet opp gjennom hele måneden, ved at systemet sender ut pengene en dag i måneden.</w:t>
-      </w:r>
-    </w:p>
-    <w:p>
-      <w:pPr>
-        <w:ind w:left="705"/>
-      </w:pPr>
-    </w:p>
-    <w:p>
-      <w:pPr>
-        <w:ind w:left="705"/>
-      </w:pPr>
-    </w:p>
-    <w:p>
-      <w:pPr>
-        <w:pStyle w:val="Overskrift1"/>
-        <w:rPr>
-          <w:u w:val="single"/>
-        </w:rPr>
-      </w:pPr>
-      <w:r>
-        <w:rPr>
-          <w:u w:val="single"/>
-        </w:rPr>
-        <w:t xml:space="preserve">Ikke-Funksjonelle </w:t>
-      </w:r>
-      <w:r>
-        <w:rPr>
-          <w:u w:val="single"/>
-        </w:rPr>
-        <w:t>krav:</w:t>
-      </w:r>
-    </w:p>
-    <w:p/>
-    <w:p>
-      <w:proofErr w:type="spellStart"/>
+        <w:t>ParkX.</w:t>
+      </w:r>
       <w:r>
         <w:rPr>
           <w:b/>
           <w:bCs/>
         </w:rPr>
-        <w:t>ParkX.</w:t>
-      </w:r>
-      <w:r>
-        <w:rPr>
-          <w:b/>
-          <w:bCs/>
-        </w:rPr>
         <w:t>System</w:t>
       </w:r>
-      <w:proofErr w:type="spellEnd"/>
     </w:p>
     <w:sectPr>
       <w:pgSz w:w="11906" w:h="16838"/>
@@ -885,7 +1163,7 @@
 </file>
 
 <file path=word/numbering.xml><?xml version="1.0" encoding="utf-8"?>
-<w:numbering xmlns:wpc="http://schemas.microsoft.com/office/word/2010/wordprocessingCanvas" xmlns:cx="http://schemas.microsoft.com/office/drawing/2014/chartex" xmlns:cx1="http://schemas.microsoft.com/office/drawing/2015/9/8/chartex" xmlns:cx2="http://schemas.microsoft.com/office/drawing/2015/10/21/chartex" xmlns:cx3="http://schemas.microsoft.com/office/drawing/2016/5/9/chartex" xmlns:cx4="http://schemas.microsoft.com/office/drawing/2016/5/10/chartex" xmlns:cx5="http://schemas.microsoft.com/office/drawing/2016/5/11/chartex" xmlns:cx6="http://schemas.microsoft.com/office/drawing/2016/5/12/chartex" xmlns:cx7="http://schemas.microsoft.com/office/drawing/2016/5/13/chartex" xmlns:cx8="http://schemas.microsoft.com/office/drawing/2016/5/14/chartex" xmlns:mc="http://schemas.openxmlformats.org/markup-compatibility/2006" xmlns:aink="http://schemas.microsoft.com/office/drawing/2016/ink" xmlns:am3d="http://schemas.microsoft.com/office/drawing/2017/model3d" xmlns:o="urn:schemas-microsoft-com:office:office" xmlns:r="http://schemas.openxmlformats.org/officeDocument/2006/relationships" xmlns:m="http://schemas.openxmlformats.org/officeDocument/2006/math" xmlns:v="urn:schemas-microsoft-com:vml" xmlns:wp14="http://schemas.microsoft.com/office/word/2010/wordprocessingDrawing" xmlns:wp="http://schemas.openxmlformats.org/drawingml/2006/wordprocessingDrawing" xmlns:w10="urn:schemas-microsoft-com:office:word" xmlns:w="http://schemas.openxmlformats.org/wordprocessingml/2006/main" xmlns:w14="http://schemas.microsoft.com/office/word/2010/wordml" xmlns:w15="http://schemas.microsoft.com/office/word/2012/wordml" xmlns:w16cex="http://schemas.microsoft.com/office/word/2018/wordml/cex" xmlns:w16cid="http://schemas.microsoft.com/office/word/2016/wordml/cid" xmlns:w16="http://schemas.microsoft.com/office/word/2018/wordml" xmlns:w16se="http://schemas.microsoft.com/office/word/2015/wordml/symex" xmlns:wpg="http://schemas.microsoft.com/office/word/2010/wordprocessingGroup" xmlns:wpi="http://schemas.microsoft.com/office/word/2010/wordprocessingInk" xmlns:wne="http://schemas.microsoft.com/office/word/2006/wordml" xmlns:wps="http://schemas.microsoft.com/office/word/2010/wordprocessingShape" mc:Ignorable="w14 w15 w16se w16cid w16 w16cex wp14">
+<w:numbering xmlns:wpc="http://schemas.microsoft.com/office/word/2010/wordprocessingCanvas" xmlns:cx="http://schemas.microsoft.com/office/drawing/2014/chartex" xmlns:cx1="http://schemas.microsoft.com/office/drawing/2015/9/8/chartex" xmlns:cx2="http://schemas.microsoft.com/office/drawing/2015/10/21/chartex" xmlns:cx3="http://schemas.microsoft.com/office/drawing/2016/5/9/chartex" xmlns:cx4="http://schemas.microsoft.com/office/drawing/2016/5/10/chartex" xmlns:cx5="http://schemas.microsoft.com/office/drawing/2016/5/11/chartex" xmlns:cx6="http://schemas.microsoft.com/office/drawing/2016/5/12/chartex" xmlns:cx7="http://schemas.microsoft.com/office/drawing/2016/5/13/chartex" xmlns:cx8="http://schemas.microsoft.com/office/drawing/2016/5/14/chartex" xmlns:mc="http://schemas.openxmlformats.org/markup-compatibility/2006" xmlns:aink="http://schemas.microsoft.com/office/drawing/2016/ink" xmlns:am3d="http://schemas.microsoft.com/office/drawing/2017/model3d" xmlns:o="urn:schemas-microsoft-com:office:office" xmlns:r="http://schemas.openxmlformats.org/officeDocument/2006/relationships" xmlns:m="http://schemas.openxmlformats.org/officeDocument/2006/math" xmlns:v="urn:schemas-microsoft-com:vml" xmlns:wp14="http://schemas.microsoft.com/office/word/2010/wordprocessingDrawing" xmlns:wp="http://schemas.openxmlformats.org/drawingml/2006/wordprocessingDrawing" xmlns:w10="urn:schemas-microsoft-com:office:word" xmlns:w="http://schemas.openxmlformats.org/wordprocessingml/2006/main" xmlns:w14="http://schemas.microsoft.com/office/word/2010/wordml" xmlns:w15="http://schemas.microsoft.com/office/word/2012/wordml" xmlns:w16cid="http://schemas.microsoft.com/office/word/2016/wordml/cid" xmlns:w16se="http://schemas.microsoft.com/office/word/2015/wordml/symex" xmlns:wpg="http://schemas.microsoft.com/office/word/2010/wordprocessingGroup" xmlns:wpi="http://schemas.microsoft.com/office/word/2010/wordprocessingInk" xmlns:wne="http://schemas.microsoft.com/office/word/2006/wordml" xmlns:wps="http://schemas.microsoft.com/office/word/2010/wordprocessingShape" mc:Ignorable="w14 w15 w16se w16cid wp14">
   <w:abstractNum w:abstractNumId="0" w15:restartNumberingAfterBreak="0">
     <w:nsid w:val="0B057C61"/>
     <w:multiLevelType w:val="multilevel"/>
@@ -1000,6 +1278,184 @@
     </w:lvl>
   </w:abstractNum>
   <w:abstractNum w:abstractNumId="1" w15:restartNumberingAfterBreak="0">
+    <w:nsid w:val="195A402F"/>
+    <w:multiLevelType w:val="hybridMultilevel"/>
+    <w:tmpl w:val="1ED678F4"/>
+    <w:lvl w:ilvl="0" w:tplc="3842CBDA">
+      <w:start w:val="1"/>
+      <w:numFmt w:val="decimalZero"/>
+      <w:lvlText w:val="%1."/>
+      <w:lvlJc w:val="left"/>
+      <w:pPr>
+        <w:ind w:left="1065" w:hanging="360"/>
+      </w:pPr>
+      <w:rPr>
+        <w:rFonts w:hint="default"/>
+      </w:rPr>
+    </w:lvl>
+    <w:lvl w:ilvl="1" w:tplc="04140019">
+      <w:start w:val="1"/>
+      <w:numFmt w:val="lowerLetter"/>
+      <w:lvlText w:val="%2."/>
+      <w:lvlJc w:val="left"/>
+      <w:pPr>
+        <w:ind w:left="1785" w:hanging="360"/>
+      </w:pPr>
+    </w:lvl>
+    <w:lvl w:ilvl="2" w:tplc="0414001B" w:tentative="1">
+      <w:start w:val="1"/>
+      <w:numFmt w:val="lowerRoman"/>
+      <w:lvlText w:val="%3."/>
+      <w:lvlJc w:val="right"/>
+      <w:pPr>
+        <w:ind w:left="2505" w:hanging="180"/>
+      </w:pPr>
+    </w:lvl>
+    <w:lvl w:ilvl="3" w:tplc="0414000F" w:tentative="1">
+      <w:start w:val="1"/>
+      <w:numFmt w:val="decimal"/>
+      <w:lvlText w:val="%4."/>
+      <w:lvlJc w:val="left"/>
+      <w:pPr>
+        <w:ind w:left="3225" w:hanging="360"/>
+      </w:pPr>
+    </w:lvl>
+    <w:lvl w:ilvl="4" w:tplc="04140019" w:tentative="1">
+      <w:start w:val="1"/>
+      <w:numFmt w:val="lowerLetter"/>
+      <w:lvlText w:val="%5."/>
+      <w:lvlJc w:val="left"/>
+      <w:pPr>
+        <w:ind w:left="3945" w:hanging="360"/>
+      </w:pPr>
+    </w:lvl>
+    <w:lvl w:ilvl="5" w:tplc="0414001B" w:tentative="1">
+      <w:start w:val="1"/>
+      <w:numFmt w:val="lowerRoman"/>
+      <w:lvlText w:val="%6."/>
+      <w:lvlJc w:val="right"/>
+      <w:pPr>
+        <w:ind w:left="4665" w:hanging="180"/>
+      </w:pPr>
+    </w:lvl>
+    <w:lvl w:ilvl="6" w:tplc="0414000F" w:tentative="1">
+      <w:start w:val="1"/>
+      <w:numFmt w:val="decimal"/>
+      <w:lvlText w:val="%7."/>
+      <w:lvlJc w:val="left"/>
+      <w:pPr>
+        <w:ind w:left="5385" w:hanging="360"/>
+      </w:pPr>
+    </w:lvl>
+    <w:lvl w:ilvl="7" w:tplc="04140019" w:tentative="1">
+      <w:start w:val="1"/>
+      <w:numFmt w:val="lowerLetter"/>
+      <w:lvlText w:val="%8."/>
+      <w:lvlJc w:val="left"/>
+      <w:pPr>
+        <w:ind w:left="6105" w:hanging="360"/>
+      </w:pPr>
+    </w:lvl>
+    <w:lvl w:ilvl="8" w:tplc="0414001B" w:tentative="1">
+      <w:start w:val="1"/>
+      <w:numFmt w:val="lowerRoman"/>
+      <w:lvlText w:val="%9."/>
+      <w:lvlJc w:val="right"/>
+      <w:pPr>
+        <w:ind w:left="6825" w:hanging="180"/>
+      </w:pPr>
+    </w:lvl>
+  </w:abstractNum>
+  <w:abstractNum w:abstractNumId="2" w15:restartNumberingAfterBreak="0">
+    <w:nsid w:val="1B402447"/>
+    <w:multiLevelType w:val="hybridMultilevel"/>
+    <w:tmpl w:val="21E6FB88"/>
+    <w:lvl w:ilvl="0" w:tplc="70E8EE22">
+      <w:start w:val="1"/>
+      <w:numFmt w:val="decimalZero"/>
+      <w:lvlText w:val="%1."/>
+      <w:lvlJc w:val="left"/>
+      <w:pPr>
+        <w:ind w:left="1425" w:hanging="360"/>
+      </w:pPr>
+      <w:rPr>
+        <w:rFonts w:hint="default"/>
+      </w:rPr>
+    </w:lvl>
+    <w:lvl w:ilvl="1" w:tplc="04140019" w:tentative="1">
+      <w:start w:val="1"/>
+      <w:numFmt w:val="lowerLetter"/>
+      <w:lvlText w:val="%2."/>
+      <w:lvlJc w:val="left"/>
+      <w:pPr>
+        <w:ind w:left="2145" w:hanging="360"/>
+      </w:pPr>
+    </w:lvl>
+    <w:lvl w:ilvl="2" w:tplc="0414001B" w:tentative="1">
+      <w:start w:val="1"/>
+      <w:numFmt w:val="lowerRoman"/>
+      <w:lvlText w:val="%3."/>
+      <w:lvlJc w:val="right"/>
+      <w:pPr>
+        <w:ind w:left="2865" w:hanging="180"/>
+      </w:pPr>
+    </w:lvl>
+    <w:lvl w:ilvl="3" w:tplc="0414000F" w:tentative="1">
+      <w:start w:val="1"/>
+      <w:numFmt w:val="decimal"/>
+      <w:lvlText w:val="%4."/>
+      <w:lvlJc w:val="left"/>
+      <w:pPr>
+        <w:ind w:left="3585" w:hanging="360"/>
+      </w:pPr>
+    </w:lvl>
+    <w:lvl w:ilvl="4" w:tplc="04140019" w:tentative="1">
+      <w:start w:val="1"/>
+      <w:numFmt w:val="lowerLetter"/>
+      <w:lvlText w:val="%5."/>
+      <w:lvlJc w:val="left"/>
+      <w:pPr>
+        <w:ind w:left="4305" w:hanging="360"/>
+      </w:pPr>
+    </w:lvl>
+    <w:lvl w:ilvl="5" w:tplc="0414001B" w:tentative="1">
+      <w:start w:val="1"/>
+      <w:numFmt w:val="lowerRoman"/>
+      <w:lvlText w:val="%6."/>
+      <w:lvlJc w:val="right"/>
+      <w:pPr>
+        <w:ind w:left="5025" w:hanging="180"/>
+      </w:pPr>
+    </w:lvl>
+    <w:lvl w:ilvl="6" w:tplc="0414000F" w:tentative="1">
+      <w:start w:val="1"/>
+      <w:numFmt w:val="decimal"/>
+      <w:lvlText w:val="%7."/>
+      <w:lvlJc w:val="left"/>
+      <w:pPr>
+        <w:ind w:left="5745" w:hanging="360"/>
+      </w:pPr>
+    </w:lvl>
+    <w:lvl w:ilvl="7" w:tplc="04140019" w:tentative="1">
+      <w:start w:val="1"/>
+      <w:numFmt w:val="lowerLetter"/>
+      <w:lvlText w:val="%8."/>
+      <w:lvlJc w:val="left"/>
+      <w:pPr>
+        <w:ind w:left="6465" w:hanging="360"/>
+      </w:pPr>
+    </w:lvl>
+    <w:lvl w:ilvl="8" w:tplc="0414001B" w:tentative="1">
+      <w:start w:val="1"/>
+      <w:numFmt w:val="lowerRoman"/>
+      <w:lvlText w:val="%9."/>
+      <w:lvlJc w:val="right"/>
+      <w:pPr>
+        <w:ind w:left="7185" w:hanging="180"/>
+      </w:pPr>
+    </w:lvl>
+  </w:abstractNum>
+  <w:abstractNum w:abstractNumId="3" w15:restartNumberingAfterBreak="0">
     <w:nsid w:val="2ED265AD"/>
     <w:multiLevelType w:val="hybridMultilevel"/>
     <w:tmpl w:val="B58EAF58"/>
@@ -1112,7 +1568,7 @@
       </w:rPr>
     </w:lvl>
   </w:abstractNum>
-  <w:abstractNum w:abstractNumId="2" w15:restartNumberingAfterBreak="0">
+  <w:abstractNum w:abstractNumId="4" w15:restartNumberingAfterBreak="0">
     <w:nsid w:val="400665F4"/>
     <w:multiLevelType w:val="multilevel"/>
     <w:tmpl w:val="2EDE6B48"/>
@@ -1223,22 +1679,120 @@
       <w:rPr>
         <w:rFonts w:hint="default"/>
       </w:rPr>
+    </w:lvl>
+  </w:abstractNum>
+  <w:abstractNum w:abstractNumId="5" w15:restartNumberingAfterBreak="0">
+    <w:nsid w:val="78826EBF"/>
+    <w:multiLevelType w:val="hybridMultilevel"/>
+    <w:tmpl w:val="24D69C3E"/>
+    <w:lvl w:ilvl="0" w:tplc="97E82830">
+      <w:start w:val="1"/>
+      <w:numFmt w:val="decimalZero"/>
+      <w:lvlText w:val="%1-"/>
+      <w:lvlJc w:val="left"/>
+      <w:pPr>
+        <w:ind w:left="1785" w:hanging="360"/>
+      </w:pPr>
+      <w:rPr>
+        <w:rFonts w:hint="default"/>
+      </w:rPr>
+    </w:lvl>
+    <w:lvl w:ilvl="1" w:tplc="04140019" w:tentative="1">
+      <w:start w:val="1"/>
+      <w:numFmt w:val="lowerLetter"/>
+      <w:lvlText w:val="%2."/>
+      <w:lvlJc w:val="left"/>
+      <w:pPr>
+        <w:ind w:left="2505" w:hanging="360"/>
+      </w:pPr>
+    </w:lvl>
+    <w:lvl w:ilvl="2" w:tplc="0414001B" w:tentative="1">
+      <w:start w:val="1"/>
+      <w:numFmt w:val="lowerRoman"/>
+      <w:lvlText w:val="%3."/>
+      <w:lvlJc w:val="right"/>
+      <w:pPr>
+        <w:ind w:left="3225" w:hanging="180"/>
+      </w:pPr>
+    </w:lvl>
+    <w:lvl w:ilvl="3" w:tplc="0414000F" w:tentative="1">
+      <w:start w:val="1"/>
+      <w:numFmt w:val="decimal"/>
+      <w:lvlText w:val="%4."/>
+      <w:lvlJc w:val="left"/>
+      <w:pPr>
+        <w:ind w:left="3945" w:hanging="360"/>
+      </w:pPr>
+    </w:lvl>
+    <w:lvl w:ilvl="4" w:tplc="04140019" w:tentative="1">
+      <w:start w:val="1"/>
+      <w:numFmt w:val="lowerLetter"/>
+      <w:lvlText w:val="%5."/>
+      <w:lvlJc w:val="left"/>
+      <w:pPr>
+        <w:ind w:left="4665" w:hanging="360"/>
+      </w:pPr>
+    </w:lvl>
+    <w:lvl w:ilvl="5" w:tplc="0414001B" w:tentative="1">
+      <w:start w:val="1"/>
+      <w:numFmt w:val="lowerRoman"/>
+      <w:lvlText w:val="%6."/>
+      <w:lvlJc w:val="right"/>
+      <w:pPr>
+        <w:ind w:left="5385" w:hanging="180"/>
+      </w:pPr>
+    </w:lvl>
+    <w:lvl w:ilvl="6" w:tplc="0414000F" w:tentative="1">
+      <w:start w:val="1"/>
+      <w:numFmt w:val="decimal"/>
+      <w:lvlText w:val="%7."/>
+      <w:lvlJc w:val="left"/>
+      <w:pPr>
+        <w:ind w:left="6105" w:hanging="360"/>
+      </w:pPr>
+    </w:lvl>
+    <w:lvl w:ilvl="7" w:tplc="04140019" w:tentative="1">
+      <w:start w:val="1"/>
+      <w:numFmt w:val="lowerLetter"/>
+      <w:lvlText w:val="%8."/>
+      <w:lvlJc w:val="left"/>
+      <w:pPr>
+        <w:ind w:left="6825" w:hanging="360"/>
+      </w:pPr>
+    </w:lvl>
+    <w:lvl w:ilvl="8" w:tplc="0414001B" w:tentative="1">
+      <w:start w:val="1"/>
+      <w:numFmt w:val="lowerRoman"/>
+      <w:lvlText w:val="%9."/>
+      <w:lvlJc w:val="right"/>
+      <w:pPr>
+        <w:ind w:left="7545" w:hanging="180"/>
+      </w:pPr>
     </w:lvl>
   </w:abstractNum>
   <w:num w:numId="1">
     <w:abstractNumId w:val="0"/>
   </w:num>
   <w:num w:numId="2">
-    <w:abstractNumId w:val="2"/>
+    <w:abstractNumId w:val="4"/>
   </w:num>
   <w:num w:numId="3">
+    <w:abstractNumId w:val="3"/>
+  </w:num>
+  <w:num w:numId="4">
     <w:abstractNumId w:val="1"/>
+  </w:num>
+  <w:num w:numId="5">
+    <w:abstractNumId w:val="5"/>
+  </w:num>
+  <w:num w:numId="6">
+    <w:abstractNumId w:val="2"/>
   </w:num>
 </w:numbering>
 </file>
 
 <file path=word/styles.xml><?xml version="1.0" encoding="utf-8"?>
-<w:styles xmlns:mc="http://schemas.openxmlformats.org/markup-compatibility/2006" xmlns:r="http://schemas.openxmlformats.org/officeDocument/2006/relationships" xmlns:w="http://schemas.openxmlformats.org/wordprocessingml/2006/main" xmlns:w14="http://schemas.microsoft.com/office/word/2010/wordml" xmlns:w15="http://schemas.microsoft.com/office/word/2012/wordml" xmlns:w16cex="http://schemas.microsoft.com/office/word/2018/wordml/cex" xmlns:w16cid="http://schemas.microsoft.com/office/word/2016/wordml/cid" xmlns:w16="http://schemas.microsoft.com/office/word/2018/wordml" xmlns:w16se="http://schemas.microsoft.com/office/word/2015/wordml/symex" mc:Ignorable="w14 w15 w16se w16cid w16 w16cex">
+<w:styles xmlns:mc="http://schemas.openxmlformats.org/markup-compatibility/2006" xmlns:r="http://schemas.openxmlformats.org/officeDocument/2006/relationships" xmlns:w="http://schemas.openxmlformats.org/wordprocessingml/2006/main" xmlns:w14="http://schemas.microsoft.com/office/word/2010/wordml" xmlns:w15="http://schemas.microsoft.com/office/word/2012/wordml" xmlns:w16cid="http://schemas.microsoft.com/office/word/2016/wordml/cid" xmlns:w16se="http://schemas.microsoft.com/office/word/2015/wordml/symex" mc:Ignorable="w14 w15 w16se w16cid">
   <w:docDefaults>
     <w:rPrDefault>
       <w:rPr>
@@ -1636,11 +2190,11 @@
     <w:name w:val="Normal"/>
     <w:qFormat/>
   </w:style>
-  <w:style w:type="paragraph" w:styleId="Overskrift1">
+  <w:style w:type="paragraph" w:styleId="Heading1">
     <w:name w:val="heading 1"/>
     <w:basedOn w:val="Normal"/>
     <w:next w:val="Normal"/>
-    <w:link w:val="Overskrift1Tegn"/>
+    <w:link w:val="Heading1Char"/>
     <w:uiPriority w:val="9"/>
     <w:qFormat/>
     <w:rsid w:val="009365C2"/>
@@ -1657,13 +2211,13 @@
       <w:szCs w:val="32"/>
     </w:rPr>
   </w:style>
-  <w:style w:type="character" w:default="1" w:styleId="Standardskriftforavsnitt">
+  <w:style w:type="character" w:default="1" w:styleId="DefaultParagraphFont">
     <w:name w:val="Default Paragraph Font"/>
     <w:uiPriority w:val="1"/>
     <w:semiHidden/>
     <w:unhideWhenUsed/>
   </w:style>
-  <w:style w:type="table" w:default="1" w:styleId="Vanligtabell">
+  <w:style w:type="table" w:default="1" w:styleId="TableNormal">
     <w:name w:val="Normal Table"/>
     <w:uiPriority w:val="99"/>
     <w:semiHidden/>
@@ -1678,13 +2232,13 @@
       </w:tblCellMar>
     </w:tblPr>
   </w:style>
-  <w:style w:type="numbering" w:default="1" w:styleId="Ingenliste">
+  <w:style w:type="numbering" w:default="1" w:styleId="NoList">
     <w:name w:val="No List"/>
     <w:uiPriority w:val="99"/>
     <w:semiHidden/>
     <w:unhideWhenUsed/>
   </w:style>
-  <w:style w:type="paragraph" w:styleId="Listeavsnitt">
+  <w:style w:type="paragraph" w:styleId="ListParagraph">
     <w:name w:val="List Paragraph"/>
     <w:basedOn w:val="Normal"/>
     <w:uiPriority w:val="34"/>
@@ -1695,10 +2249,10 @@
       <w:contextualSpacing/>
     </w:pPr>
   </w:style>
-  <w:style w:type="character" w:customStyle="1" w:styleId="Overskrift1Tegn">
-    <w:name w:val="Overskrift 1 Tegn"/>
-    <w:basedOn w:val="Standardskriftforavsnitt"/>
-    <w:link w:val="Overskrift1"/>
+  <w:style w:type="character" w:customStyle="1" w:styleId="Heading1Char">
+    <w:name w:val="Heading 1 Char"/>
+    <w:basedOn w:val="DefaultParagraphFont"/>
+    <w:link w:val="Heading1"/>
     <w:uiPriority w:val="9"/>
     <w:rsid w:val="009365C2"/>
     <w:rPr>
@@ -1706,6 +2260,29 @@
       <w:color w:val="2F5496" w:themeColor="accent1" w:themeShade="BF"/>
       <w:sz w:val="32"/>
       <w:szCs w:val="32"/>
+    </w:rPr>
+  </w:style>
+  <w:style w:type="character" w:styleId="Hyperlink">
+    <w:name w:val="Hyperlink"/>
+    <w:basedOn w:val="DefaultParagraphFont"/>
+    <w:uiPriority w:val="99"/>
+    <w:unhideWhenUsed/>
+    <w:rsid w:val="00FB50B0"/>
+    <w:rPr>
+      <w:color w:val="0563C1" w:themeColor="hyperlink"/>
+      <w:u w:val="single"/>
+    </w:rPr>
+  </w:style>
+  <w:style w:type="character" w:styleId="UnresolvedMention">
+    <w:name w:val="Unresolved Mention"/>
+    <w:basedOn w:val="DefaultParagraphFont"/>
+    <w:uiPriority w:val="99"/>
+    <w:semiHidden/>
+    <w:unhideWhenUsed/>
+    <w:rsid w:val="00FB50B0"/>
+    <w:rPr>
+      <w:color w:val="605E5C"/>
+      <w:shd w:val="clear" w:color="auto" w:fill="E1DFDD"/>
     </w:rPr>
   </w:style>
 </w:styles>

</xml_diff>

<commit_message>
Utvidet kravspec med ikke funksjonelle krav
</commit_message>
<xml_diff>
--- a/parkx_dokumentasjon/krav/KravSpec.docx
+++ b/parkx_dokumentasjon/krav/KravSpec.docx
@@ -415,8 +415,6 @@
       </w:r>
       <w:r>
         <w:br/>
-      </w:r>
-      <w:r>
         <w:t>//Implementert</w:t>
       </w:r>
       <w:r>
@@ -449,28 +447,15 @@
       </w:r>
       <w:r>
         <w:br/>
-      </w:r>
-      <w:r>
         <w:t>//Implementert</w:t>
       </w:r>
       <w:r>
         <w:br/>
-        <w:t xml:space="preserve">//Testes i test_ControllerIntegration.py </w:t>
-      </w:r>
-      <w:r>
-        <w:t>-&gt;</w:t>
+        <w:t>//Testes i test_ControllerIntegration.py -&gt;</w:t>
       </w:r>
       <w:r>
         <w:br/>
-      </w:r>
-      <w:r>
-        <w:t>//test_controllerSendsRequestToChangeParkingPlaceStatusAndSavesStartDateCorre</w:t>
-      </w:r>
-      <w:r>
-        <w:t>-//c</w:t>
-      </w:r>
-      <w:r>
-        <w:t>tly()</w:t>
+        <w:t>//test_controllerSendsRequestToChangeParkingPlaceStatusAndSavesStartDateCorre-//ctly()</w:t>
       </w:r>
     </w:p>
     <w:p>
@@ -508,16 +493,11 @@
       </w:r>
       <w:r>
         <w:br/>
-      </w:r>
-      <w:r>
         <w:t>//Implementert</w:t>
       </w:r>
       <w:r>
         <w:br/>
-        <w:t>//Testes i test_ControllerIntegration.py -&gt; test_</w:t>
-      </w:r>
-      <w:r>
-        <w:t>controllerGetsSpecificParkingPlaceWithId()</w:t>
+        <w:t>//Testes i test_ControllerIntegration.py -&gt; test_controllerGetsSpecificParkingPlaceWithId()</w:t>
       </w:r>
     </w:p>
     <w:p>
@@ -550,8 +530,6 @@
       </w:r>
       <w:r>
         <w:br/>
-      </w:r>
-      <w:r>
         <w:t>//Implementert</w:t>
       </w:r>
       <w:r>
@@ -583,16 +561,11 @@
       </w:r>
       <w:r>
         <w:br/>
-      </w:r>
-      <w:r>
         <w:t>//Implementert</w:t>
       </w:r>
       <w:r>
         <w:br/>
-        <w:t xml:space="preserve">//Testes i test_ControllerIntegration.py -&gt; </w:t>
-      </w:r>
-      <w:r>
-        <w:t>//test_receivesIdFromUserAndDeletesCorrectParkingPlaceObject()</w:t>
+        <w:t>//Testes i test_ControllerIntegration.py -&gt; //test_receivesIdFromUserAndDeletesCorrectParkingPlaceObject()</w:t>
       </w:r>
     </w:p>
     <w:p>
@@ -613,22 +586,11 @@
       </w:r>
       <w:r>
         <w:br/>
-      </w:r>
-      <w:r>
         <w:t>//Implementert</w:t>
       </w:r>
       <w:r>
         <w:br/>
-        <w:t xml:space="preserve">//Testes i test_ControllerIntegration.py -&gt; </w:t>
-      </w:r>
-      <w:r>
-        <w:t>//</w:t>
-      </w:r>
-      <w:r>
-        <w:t>test_</w:t>
-      </w:r>
-      <w:r>
-        <w:t>controllerChangesParkingPlaceAttributesProperly()</w:t>
+        <w:t>//Testes i test_ControllerIntegration.py -&gt; //test_controllerChangesParkingPlaceAttributesProperly()</w:t>
       </w:r>
     </w:p>
     <w:p>
@@ -925,13 +887,7 @@
         <w:ind w:left="705"/>
       </w:pPr>
       <w:r>
-        <w:t xml:space="preserve">05. </w:t>
-      </w:r>
-      <w:r>
-        <w:t>Brukere skal kunne betale gjenstående betalinger</w:t>
-      </w:r>
-      <w:r>
-        <w:t>, ved å gå inn på min profil vinduet og trykke på «betal alle gjenstående parkeringer»</w:t>
+        <w:t>05. Brukere skal kunne betale gjenstående betalinger, ved å gå inn på min profil vinduet og trykke på «betal alle gjenstående parkeringer»</w:t>
       </w:r>
       <w:r>
         <w:br/>
@@ -1043,6 +999,7 @@
         </w:rPr>
         <w:t>//</w:t>
       </w:r>
+      <w:proofErr w:type="gramStart"/>
       <w:r>
         <w:rPr>
           <w:lang w:val="en-US"/>
@@ -1053,7 +1010,14 @@
         <w:rPr>
           <w:lang w:val="en-US"/>
         </w:rPr>
-        <w:t>()</w:t>
+        <w:t>(</w:t>
+      </w:r>
+      <w:proofErr w:type="gramEnd"/>
+      <w:r>
+        <w:rPr>
+          <w:lang w:val="en-US"/>
+        </w:rPr>
+        <w:t>)</w:t>
       </w:r>
     </w:p>
     <w:p>
@@ -1097,60 +1061,329 @@
         <w:br/>
         <w:t>//Implementert</w:t>
       </w:r>
+      <w:r>
+        <w:br/>
+        <w:t>//Testes i ControllerIntegration.py -&gt; //</w:t>
+      </w:r>
+      <w:r>
+        <w:t>test_can_get_accepted_payment_details_state_from_Payment</w:t>
+      </w:r>
+      <w:r>
+        <w:t>()</w:t>
+      </w:r>
+    </w:p>
+    <w:p>
+      <w:pPr>
+        <w:ind w:left="705"/>
+      </w:pPr>
+    </w:p>
+    <w:p>
+      <w:pPr>
+        <w:pStyle w:val="Heading1"/>
+        <w:rPr>
+          <w:u w:val="single"/>
+        </w:rPr>
+      </w:pPr>
+      <w:r>
+        <w:rPr>
+          <w:u w:val="single"/>
+        </w:rPr>
+        <w:t xml:space="preserve">Ikke-Funksjonelle </w:t>
+      </w:r>
+      <w:r>
+        <w:rPr>
+          <w:u w:val="single"/>
+        </w:rPr>
+        <w:t>krav:</w:t>
+      </w:r>
+    </w:p>
+    <w:p/>
+    <w:p>
+      <w:pPr>
+        <w:rPr>
+          <w:b/>
+          <w:bCs/>
+        </w:rPr>
+      </w:pPr>
+      <w:r>
+        <w:rPr>
+          <w:b/>
+          <w:bCs/>
+        </w:rPr>
+        <w:t>ParkX.</w:t>
+      </w:r>
+      <w:r>
+        <w:rPr>
+          <w:b/>
+          <w:bCs/>
+        </w:rPr>
+        <w:t>Data</w:t>
+      </w:r>
+    </w:p>
+    <w:p>
+      <w:pPr>
+        <w:pStyle w:val="ListParagraph"/>
+        <w:numPr>
+          <w:ilvl w:val="0"/>
+          <w:numId w:val="8"/>
+        </w:numPr>
+      </w:pPr>
+      <w:r>
+        <w:t>Systemet skal samle data, ved å sende statistikk en gang i måneden.</w:t>
+      </w:r>
+    </w:p>
+    <w:p>
+      <w:pPr>
+        <w:pStyle w:val="ListParagraph"/>
+        <w:numPr>
+          <w:ilvl w:val="0"/>
+          <w:numId w:val="8"/>
+        </w:numPr>
+      </w:pPr>
+      <w:r>
+        <w:t>Systemet skal lagre data</w:t>
+      </w:r>
+      <w:r>
+        <w:t xml:space="preserve"> i MYSQL.</w:t>
+      </w:r>
+    </w:p>
+    <w:p>
+      <w:r>
+        <w:rPr>
+          <w:b/>
+          <w:bCs/>
+        </w:rPr>
+        <w:t>ParkX.System</w:t>
+      </w:r>
+    </w:p>
+    <w:p>
+      <w:pPr>
+        <w:pStyle w:val="ListParagraph"/>
+        <w:numPr>
+          <w:ilvl w:val="0"/>
+          <w:numId w:val="9"/>
+        </w:numPr>
+      </w:pPr>
+      <w:r>
+        <w:t>Systemet skal skrives i Python 3.7.</w:t>
+      </w:r>
+    </w:p>
+    <w:p>
+      <w:pPr>
+        <w:pStyle w:val="ListParagraph"/>
+        <w:numPr>
+          <w:ilvl w:val="0"/>
+          <w:numId w:val="9"/>
+        </w:numPr>
+      </w:pPr>
+      <w:r>
+        <w:t>Systemet skal kodes på engelsk, men brukergrensesnittet skal skrives på Norsk.</w:t>
+      </w:r>
+    </w:p>
+    <w:p>
+      <w:pPr>
+        <w:pStyle w:val="ListParagraph"/>
+        <w:numPr>
+          <w:ilvl w:val="0"/>
+          <w:numId w:val="9"/>
+        </w:numPr>
+      </w:pPr>
+      <w:r>
+        <w:t xml:space="preserve">Systemet skal kunne kjøres på datamaskin, nett og android, ved å bruke kivy </w:t>
+      </w:r>
+      <w:r>
+        <w:t>rammeverket.</w:t>
+      </w:r>
+    </w:p>
+    <w:p>
+      <w:pPr>
+        <w:pStyle w:val="ListParagraph"/>
+        <w:numPr>
+          <w:ilvl w:val="0"/>
+          <w:numId w:val="9"/>
+        </w:numPr>
+      </w:pPr>
+      <w:r>
+        <w:t>Systemet skal max bruke 3 sekunder per scene switch.</w:t>
+      </w:r>
+    </w:p>
+    <w:p>
+      <w:pPr>
+        <w:pStyle w:val="ListParagraph"/>
+        <w:numPr>
+          <w:ilvl w:val="0"/>
+          <w:numId w:val="9"/>
+        </w:numPr>
+      </w:pPr>
+      <w:r>
+        <w:t xml:space="preserve">Systemet skal ikke bruke mer enn </w:t>
+      </w:r>
+      <w:r>
+        <w:t>1</w:t>
+      </w:r>
+      <w:r>
+        <w:t>GB RAM minne.</w:t>
+      </w:r>
+    </w:p>
+    <w:p>
+      <w:pPr>
+        <w:pStyle w:val="ListParagraph"/>
+        <w:numPr>
+          <w:ilvl w:val="0"/>
+          <w:numId w:val="9"/>
+        </w:numPr>
+      </w:pPr>
+      <w:r>
+        <w:t>Systemet skal kreve at en bruker identifiseres seg før den får lov til å bruke systemet.</w:t>
+      </w:r>
+    </w:p>
+    <w:p>
+      <w:r>
+        <w:rPr>
+          <w:b/>
+          <w:bCs/>
+        </w:rPr>
+        <w:t>ParkX.</w:t>
+      </w:r>
+      <w:r>
+        <w:rPr>
+          <w:b/>
+          <w:bCs/>
+        </w:rPr>
+        <w:t>Sikkerhet</w:t>
+      </w:r>
+    </w:p>
+    <w:p>
+      <w:pPr>
+        <w:pStyle w:val="ListParagraph"/>
+        <w:numPr>
+          <w:ilvl w:val="0"/>
+          <w:numId w:val="10"/>
+        </w:numPr>
+      </w:pPr>
+      <w:r>
+        <w:lastRenderedPageBreak/>
+        <w:t>Systemet skal kryptere alt dataen, som sendes ut av systemet.</w:t>
+      </w:r>
+    </w:p>
+    <w:p>
+      <w:pPr>
+        <w:pStyle w:val="ListParagraph"/>
+        <w:numPr>
+          <w:ilvl w:val="0"/>
+          <w:numId w:val="10"/>
+        </w:numPr>
+      </w:pPr>
+      <w:r>
+        <w:t>Systemet skal ta vare på personvern, ved å følge GDPR regelverket.</w:t>
+      </w:r>
+    </w:p>
+    <w:p>
+      <w:r>
+        <w:rPr>
+          <w:b/>
+          <w:bCs/>
+        </w:rPr>
+        <w:t>ParkX.Tilgjengelighet</w:t>
+      </w:r>
+    </w:p>
+    <w:p>
+      <w:pPr>
+        <w:pStyle w:val="ListParagraph"/>
+        <w:numPr>
+          <w:ilvl w:val="0"/>
+          <w:numId w:val="12"/>
+        </w:numPr>
+      </w:pPr>
+      <w:r>
+        <w:t>Den nettbaserte delen av systemet skal være universelt utformet og tilgjengeligjort etter WCAG-2.0 standarden.</w:t>
+      </w:r>
+    </w:p>
+    <w:p>
+      <w:pPr>
+        <w:pStyle w:val="ListParagraph"/>
+        <w:numPr>
+          <w:ilvl w:val="0"/>
+          <w:numId w:val="12"/>
+        </w:numPr>
+      </w:pPr>
+      <w:r>
+        <w:t>Systemet skal vær enkelt å bruke, slik at brukere trenger hjelp med systemet gjennomsnittlig en gang per 6 måneder.</w:t>
+      </w:r>
+    </w:p>
+    <w:p>
+      <w:pPr>
+        <w:rPr>
+          <w:b/>
+          <w:bCs/>
+        </w:rPr>
+      </w:pPr>
+      <w:r>
+        <w:rPr>
+          <w:b/>
+          <w:bCs/>
+        </w:rPr>
+        <w:t>ParkX.Driftsikkerhet</w:t>
+      </w:r>
+    </w:p>
+    <w:p>
+      <w:pPr>
+        <w:pStyle w:val="ListParagraph"/>
+        <w:numPr>
+          <w:ilvl w:val="0"/>
+          <w:numId w:val="13"/>
+        </w:numPr>
+      </w:pPr>
+      <w:r>
+        <w:t>Systemet skal ha en feilfrekvens(ROCOF) på mindre enn 1/100 000</w:t>
+      </w:r>
+      <w:r>
+        <w:t>, ved hjelp av god</w:t>
+      </w:r>
+      <w:r>
+        <w:t>e</w:t>
+      </w:r>
+      <w:r>
+        <w:t xml:space="preserve"> feilbehandling</w:t>
+      </w:r>
+      <w:r>
+        <w:t>er</w:t>
+      </w:r>
+      <w:r>
+        <w:t>.</w:t>
+      </w:r>
+    </w:p>
+    <w:p>
+      <w:pPr>
+        <w:pStyle w:val="ListParagraph"/>
+        <w:numPr>
+          <w:ilvl w:val="0"/>
+          <w:numId w:val="13"/>
+        </w:numPr>
+      </w:pPr>
+      <w:r>
+        <w:t>Systemet skal være tilgjengelig(AVAIL) 9</w:t>
+      </w:r>
+      <w:r>
+        <w:t>9.5</w:t>
+      </w:r>
+      <w:r>
+        <w:t>% av tiden.</w:t>
+      </w:r>
+    </w:p>
+    <w:p>
+      <w:pPr>
+        <w:pStyle w:val="ListParagraph"/>
+        <w:numPr>
+          <w:ilvl w:val="0"/>
+          <w:numId w:val="13"/>
+        </w:numPr>
+      </w:pPr>
+      <w:r>
+        <w:t>Systemet skal takle feil, slik at den ikke bruker mer enn 5 minutter på å restarte og bli brukbart igjen.</w:t>
+      </w:r>
       <w:bookmarkStart w:id="0" w:name="_GoBack"/>
       <w:bookmarkEnd w:id="0"/>
-      <w:r>
-        <w:br/>
-        <w:t>//Testes i ControllerIntegration.py -&gt; //</w:t>
-      </w:r>
-      <w:r>
-        <w:t>test_can_get_accepted_payment_details_state_from_Payment</w:t>
-      </w:r>
-      <w:r>
-        <w:t>()</w:t>
-      </w:r>
-    </w:p>
-    <w:p>
-      <w:pPr>
-        <w:ind w:left="705"/>
-      </w:pPr>
-    </w:p>
-    <w:p>
-      <w:pPr>
-        <w:pStyle w:val="Heading1"/>
-        <w:rPr>
-          <w:u w:val="single"/>
-        </w:rPr>
-      </w:pPr>
-      <w:r>
-        <w:rPr>
-          <w:u w:val="single"/>
-        </w:rPr>
-        <w:t xml:space="preserve">Ikke-Funksjonelle </w:t>
-      </w:r>
-      <w:r>
-        <w:rPr>
-          <w:u w:val="single"/>
-        </w:rPr>
-        <w:t>krav:</w:t>
-      </w:r>
-    </w:p>
-    <w:p/>
-    <w:p>
-      <w:r>
-        <w:rPr>
-          <w:b/>
-          <w:bCs/>
-        </w:rPr>
-        <w:t>ParkX.</w:t>
-      </w:r>
-      <w:r>
-        <w:rPr>
-          <w:b/>
-          <w:bCs/>
-        </w:rPr>
-        <w:t>System</w:t>
-      </w:r>
     </w:p>
     <w:sectPr>
       <w:pgSz w:w="11906" w:h="16838"/>
@@ -1165,6 +1398,95 @@
 <file path=word/numbering.xml><?xml version="1.0" encoding="utf-8"?>
 <w:numbering xmlns:wpc="http://schemas.microsoft.com/office/word/2010/wordprocessingCanvas" xmlns:cx="http://schemas.microsoft.com/office/drawing/2014/chartex" xmlns:cx1="http://schemas.microsoft.com/office/drawing/2015/9/8/chartex" xmlns:cx2="http://schemas.microsoft.com/office/drawing/2015/10/21/chartex" xmlns:cx3="http://schemas.microsoft.com/office/drawing/2016/5/9/chartex" xmlns:cx4="http://schemas.microsoft.com/office/drawing/2016/5/10/chartex" xmlns:cx5="http://schemas.microsoft.com/office/drawing/2016/5/11/chartex" xmlns:cx6="http://schemas.microsoft.com/office/drawing/2016/5/12/chartex" xmlns:cx7="http://schemas.microsoft.com/office/drawing/2016/5/13/chartex" xmlns:cx8="http://schemas.microsoft.com/office/drawing/2016/5/14/chartex" xmlns:mc="http://schemas.openxmlformats.org/markup-compatibility/2006" xmlns:aink="http://schemas.microsoft.com/office/drawing/2016/ink" xmlns:am3d="http://schemas.microsoft.com/office/drawing/2017/model3d" xmlns:o="urn:schemas-microsoft-com:office:office" xmlns:r="http://schemas.openxmlformats.org/officeDocument/2006/relationships" xmlns:m="http://schemas.openxmlformats.org/officeDocument/2006/math" xmlns:v="urn:schemas-microsoft-com:vml" xmlns:wp14="http://schemas.microsoft.com/office/word/2010/wordprocessingDrawing" xmlns:wp="http://schemas.openxmlformats.org/drawingml/2006/wordprocessingDrawing" xmlns:w10="urn:schemas-microsoft-com:office:word" xmlns:w="http://schemas.openxmlformats.org/wordprocessingml/2006/main" xmlns:w14="http://schemas.microsoft.com/office/word/2010/wordml" xmlns:w15="http://schemas.microsoft.com/office/word/2012/wordml" xmlns:w16cid="http://schemas.microsoft.com/office/word/2016/wordml/cid" xmlns:w16se="http://schemas.microsoft.com/office/word/2015/wordml/symex" xmlns:wpg="http://schemas.microsoft.com/office/word/2010/wordprocessingGroup" xmlns:wpi="http://schemas.microsoft.com/office/word/2010/wordprocessingInk" xmlns:wne="http://schemas.microsoft.com/office/word/2006/wordml" xmlns:wps="http://schemas.microsoft.com/office/word/2010/wordprocessingShape" mc:Ignorable="w14 w15 w16se w16cid wp14">
   <w:abstractNum w:abstractNumId="0" w15:restartNumberingAfterBreak="0">
+    <w:nsid w:val="00D640C2"/>
+    <w:multiLevelType w:val="hybridMultilevel"/>
+    <w:tmpl w:val="BCC436FA"/>
+    <w:lvl w:ilvl="0" w:tplc="97CE50B6">
+      <w:start w:val="1"/>
+      <w:numFmt w:val="decimalZero"/>
+      <w:lvlText w:val="%1."/>
+      <w:lvlJc w:val="left"/>
+      <w:pPr>
+        <w:ind w:left="1065" w:hanging="360"/>
+      </w:pPr>
+      <w:rPr>
+        <w:rFonts w:hint="default"/>
+      </w:rPr>
+    </w:lvl>
+    <w:lvl w:ilvl="1" w:tplc="04140019" w:tentative="1">
+      <w:start w:val="1"/>
+      <w:numFmt w:val="lowerLetter"/>
+      <w:lvlText w:val="%2."/>
+      <w:lvlJc w:val="left"/>
+      <w:pPr>
+        <w:ind w:left="1785" w:hanging="360"/>
+      </w:pPr>
+    </w:lvl>
+    <w:lvl w:ilvl="2" w:tplc="0414001B" w:tentative="1">
+      <w:start w:val="1"/>
+      <w:numFmt w:val="lowerRoman"/>
+      <w:lvlText w:val="%3."/>
+      <w:lvlJc w:val="right"/>
+      <w:pPr>
+        <w:ind w:left="2505" w:hanging="180"/>
+      </w:pPr>
+    </w:lvl>
+    <w:lvl w:ilvl="3" w:tplc="0414000F" w:tentative="1">
+      <w:start w:val="1"/>
+      <w:numFmt w:val="decimal"/>
+      <w:lvlText w:val="%4."/>
+      <w:lvlJc w:val="left"/>
+      <w:pPr>
+        <w:ind w:left="3225" w:hanging="360"/>
+      </w:pPr>
+    </w:lvl>
+    <w:lvl w:ilvl="4" w:tplc="04140019" w:tentative="1">
+      <w:start w:val="1"/>
+      <w:numFmt w:val="lowerLetter"/>
+      <w:lvlText w:val="%5."/>
+      <w:lvlJc w:val="left"/>
+      <w:pPr>
+        <w:ind w:left="3945" w:hanging="360"/>
+      </w:pPr>
+    </w:lvl>
+    <w:lvl w:ilvl="5" w:tplc="0414001B" w:tentative="1">
+      <w:start w:val="1"/>
+      <w:numFmt w:val="lowerRoman"/>
+      <w:lvlText w:val="%6."/>
+      <w:lvlJc w:val="right"/>
+      <w:pPr>
+        <w:ind w:left="4665" w:hanging="180"/>
+      </w:pPr>
+    </w:lvl>
+    <w:lvl w:ilvl="6" w:tplc="0414000F" w:tentative="1">
+      <w:start w:val="1"/>
+      <w:numFmt w:val="decimal"/>
+      <w:lvlText w:val="%7."/>
+      <w:lvlJc w:val="left"/>
+      <w:pPr>
+        <w:ind w:left="5385" w:hanging="360"/>
+      </w:pPr>
+    </w:lvl>
+    <w:lvl w:ilvl="7" w:tplc="04140019" w:tentative="1">
+      <w:start w:val="1"/>
+      <w:numFmt w:val="lowerLetter"/>
+      <w:lvlText w:val="%8."/>
+      <w:lvlJc w:val="left"/>
+      <w:pPr>
+        <w:ind w:left="6105" w:hanging="360"/>
+      </w:pPr>
+    </w:lvl>
+    <w:lvl w:ilvl="8" w:tplc="0414001B" w:tentative="1">
+      <w:start w:val="1"/>
+      <w:numFmt w:val="lowerRoman"/>
+      <w:lvlText w:val="%9."/>
+      <w:lvlJc w:val="right"/>
+      <w:pPr>
+        <w:ind w:left="6825" w:hanging="180"/>
+      </w:pPr>
+    </w:lvl>
+  </w:abstractNum>
+  <w:abstractNum w:abstractNumId="1" w15:restartNumberingAfterBreak="0">
     <w:nsid w:val="0B057C61"/>
     <w:multiLevelType w:val="multilevel"/>
     <w:tmpl w:val="FEF83590"/>
@@ -1277,7 +1599,96 @@
       </w:rPr>
     </w:lvl>
   </w:abstractNum>
-  <w:abstractNum w:abstractNumId="1" w15:restartNumberingAfterBreak="0">
+  <w:abstractNum w:abstractNumId="2" w15:restartNumberingAfterBreak="0">
+    <w:nsid w:val="10C51077"/>
+    <w:multiLevelType w:val="hybridMultilevel"/>
+    <w:tmpl w:val="D572F6F0"/>
+    <w:lvl w:ilvl="0" w:tplc="6BAAF9EE">
+      <w:start w:val="1"/>
+      <w:numFmt w:val="decimalZero"/>
+      <w:lvlText w:val="%1."/>
+      <w:lvlJc w:val="left"/>
+      <w:pPr>
+        <w:ind w:left="1065" w:hanging="360"/>
+      </w:pPr>
+      <w:rPr>
+        <w:rFonts w:hint="default"/>
+      </w:rPr>
+    </w:lvl>
+    <w:lvl w:ilvl="1" w:tplc="04140019" w:tentative="1">
+      <w:start w:val="1"/>
+      <w:numFmt w:val="lowerLetter"/>
+      <w:lvlText w:val="%2."/>
+      <w:lvlJc w:val="left"/>
+      <w:pPr>
+        <w:ind w:left="1785" w:hanging="360"/>
+      </w:pPr>
+    </w:lvl>
+    <w:lvl w:ilvl="2" w:tplc="0414001B" w:tentative="1">
+      <w:start w:val="1"/>
+      <w:numFmt w:val="lowerRoman"/>
+      <w:lvlText w:val="%3."/>
+      <w:lvlJc w:val="right"/>
+      <w:pPr>
+        <w:ind w:left="2505" w:hanging="180"/>
+      </w:pPr>
+    </w:lvl>
+    <w:lvl w:ilvl="3" w:tplc="0414000F" w:tentative="1">
+      <w:start w:val="1"/>
+      <w:numFmt w:val="decimal"/>
+      <w:lvlText w:val="%4."/>
+      <w:lvlJc w:val="left"/>
+      <w:pPr>
+        <w:ind w:left="3225" w:hanging="360"/>
+      </w:pPr>
+    </w:lvl>
+    <w:lvl w:ilvl="4" w:tplc="04140019" w:tentative="1">
+      <w:start w:val="1"/>
+      <w:numFmt w:val="lowerLetter"/>
+      <w:lvlText w:val="%5."/>
+      <w:lvlJc w:val="left"/>
+      <w:pPr>
+        <w:ind w:left="3945" w:hanging="360"/>
+      </w:pPr>
+    </w:lvl>
+    <w:lvl w:ilvl="5" w:tplc="0414001B" w:tentative="1">
+      <w:start w:val="1"/>
+      <w:numFmt w:val="lowerRoman"/>
+      <w:lvlText w:val="%6."/>
+      <w:lvlJc w:val="right"/>
+      <w:pPr>
+        <w:ind w:left="4665" w:hanging="180"/>
+      </w:pPr>
+    </w:lvl>
+    <w:lvl w:ilvl="6" w:tplc="0414000F" w:tentative="1">
+      <w:start w:val="1"/>
+      <w:numFmt w:val="decimal"/>
+      <w:lvlText w:val="%7."/>
+      <w:lvlJc w:val="left"/>
+      <w:pPr>
+        <w:ind w:left="5385" w:hanging="360"/>
+      </w:pPr>
+    </w:lvl>
+    <w:lvl w:ilvl="7" w:tplc="04140019" w:tentative="1">
+      <w:start w:val="1"/>
+      <w:numFmt w:val="lowerLetter"/>
+      <w:lvlText w:val="%8."/>
+      <w:lvlJc w:val="left"/>
+      <w:pPr>
+        <w:ind w:left="6105" w:hanging="360"/>
+      </w:pPr>
+    </w:lvl>
+    <w:lvl w:ilvl="8" w:tplc="0414001B" w:tentative="1">
+      <w:start w:val="1"/>
+      <w:numFmt w:val="lowerRoman"/>
+      <w:lvlText w:val="%9."/>
+      <w:lvlJc w:val="right"/>
+      <w:pPr>
+        <w:ind w:left="6825" w:hanging="180"/>
+      </w:pPr>
+    </w:lvl>
+  </w:abstractNum>
+  <w:abstractNum w:abstractNumId="3" w15:restartNumberingAfterBreak="0">
     <w:nsid w:val="195A402F"/>
     <w:multiLevelType w:val="hybridMultilevel"/>
     <w:tmpl w:val="1ED678F4"/>
@@ -1366,7 +1777,7 @@
       </w:pPr>
     </w:lvl>
   </w:abstractNum>
-  <w:abstractNum w:abstractNumId="2" w15:restartNumberingAfterBreak="0">
+  <w:abstractNum w:abstractNumId="4" w15:restartNumberingAfterBreak="0">
     <w:nsid w:val="1B402447"/>
     <w:multiLevelType w:val="hybridMultilevel"/>
     <w:tmpl w:val="21E6FB88"/>
@@ -1455,7 +1866,7 @@
       </w:pPr>
     </w:lvl>
   </w:abstractNum>
-  <w:abstractNum w:abstractNumId="3" w15:restartNumberingAfterBreak="0">
+  <w:abstractNum w:abstractNumId="5" w15:restartNumberingAfterBreak="0">
     <w:nsid w:val="2ED265AD"/>
     <w:multiLevelType w:val="hybridMultilevel"/>
     <w:tmpl w:val="B58EAF58"/>
@@ -1568,7 +1979,186 @@
       </w:rPr>
     </w:lvl>
   </w:abstractNum>
-  <w:abstractNum w:abstractNumId="4" w15:restartNumberingAfterBreak="0">
+  <w:abstractNum w:abstractNumId="6" w15:restartNumberingAfterBreak="0">
+    <w:nsid w:val="395F3631"/>
+    <w:multiLevelType w:val="hybridMultilevel"/>
+    <w:tmpl w:val="FCCCC6E8"/>
+    <w:lvl w:ilvl="0" w:tplc="15AEF508">
+      <w:start w:val="1"/>
+      <w:numFmt w:val="decimalZero"/>
+      <w:lvlText w:val="%1."/>
+      <w:lvlJc w:val="left"/>
+      <w:pPr>
+        <w:ind w:left="1065" w:hanging="360"/>
+      </w:pPr>
+      <w:rPr>
+        <w:rFonts w:hint="default"/>
+      </w:rPr>
+    </w:lvl>
+    <w:lvl w:ilvl="1" w:tplc="04140019" w:tentative="1">
+      <w:start w:val="1"/>
+      <w:numFmt w:val="lowerLetter"/>
+      <w:lvlText w:val="%2."/>
+      <w:lvlJc w:val="left"/>
+      <w:pPr>
+        <w:ind w:left="1785" w:hanging="360"/>
+      </w:pPr>
+    </w:lvl>
+    <w:lvl w:ilvl="2" w:tplc="0414001B" w:tentative="1">
+      <w:start w:val="1"/>
+      <w:numFmt w:val="lowerRoman"/>
+      <w:lvlText w:val="%3."/>
+      <w:lvlJc w:val="right"/>
+      <w:pPr>
+        <w:ind w:left="2505" w:hanging="180"/>
+      </w:pPr>
+    </w:lvl>
+    <w:lvl w:ilvl="3" w:tplc="0414000F" w:tentative="1">
+      <w:start w:val="1"/>
+      <w:numFmt w:val="decimal"/>
+      <w:lvlText w:val="%4."/>
+      <w:lvlJc w:val="left"/>
+      <w:pPr>
+        <w:ind w:left="3225" w:hanging="360"/>
+      </w:pPr>
+    </w:lvl>
+    <w:lvl w:ilvl="4" w:tplc="04140019" w:tentative="1">
+      <w:start w:val="1"/>
+      <w:numFmt w:val="lowerLetter"/>
+      <w:lvlText w:val="%5."/>
+      <w:lvlJc w:val="left"/>
+      <w:pPr>
+        <w:ind w:left="3945" w:hanging="360"/>
+      </w:pPr>
+    </w:lvl>
+    <w:lvl w:ilvl="5" w:tplc="0414001B" w:tentative="1">
+      <w:start w:val="1"/>
+      <w:numFmt w:val="lowerRoman"/>
+      <w:lvlText w:val="%6."/>
+      <w:lvlJc w:val="right"/>
+      <w:pPr>
+        <w:ind w:left="4665" w:hanging="180"/>
+      </w:pPr>
+    </w:lvl>
+    <w:lvl w:ilvl="6" w:tplc="0414000F" w:tentative="1">
+      <w:start w:val="1"/>
+      <w:numFmt w:val="decimal"/>
+      <w:lvlText w:val="%7."/>
+      <w:lvlJc w:val="left"/>
+      <w:pPr>
+        <w:ind w:left="5385" w:hanging="360"/>
+      </w:pPr>
+    </w:lvl>
+    <w:lvl w:ilvl="7" w:tplc="04140019" w:tentative="1">
+      <w:start w:val="1"/>
+      <w:numFmt w:val="lowerLetter"/>
+      <w:lvlText w:val="%8."/>
+      <w:lvlJc w:val="left"/>
+      <w:pPr>
+        <w:ind w:left="6105" w:hanging="360"/>
+      </w:pPr>
+    </w:lvl>
+    <w:lvl w:ilvl="8" w:tplc="0414001B" w:tentative="1">
+      <w:start w:val="1"/>
+      <w:numFmt w:val="lowerRoman"/>
+      <w:lvlText w:val="%9."/>
+      <w:lvlJc w:val="right"/>
+      <w:pPr>
+        <w:ind w:left="6825" w:hanging="180"/>
+      </w:pPr>
+    </w:lvl>
+  </w:abstractNum>
+  <w:abstractNum w:abstractNumId="7" w15:restartNumberingAfterBreak="0">
+    <w:nsid w:val="3D245783"/>
+    <w:multiLevelType w:val="hybridMultilevel"/>
+    <w:tmpl w:val="AE100EDC"/>
+    <w:lvl w:ilvl="0" w:tplc="C2745112">
+      <w:start w:val="1"/>
+      <w:numFmt w:val="decimalZero"/>
+      <w:lvlText w:val="%1."/>
+      <w:lvlJc w:val="left"/>
+      <w:pPr>
+        <w:ind w:left="1065" w:hanging="360"/>
+      </w:pPr>
+      <w:rPr>
+        <w:rFonts w:hint="default"/>
+        <w:b/>
+      </w:rPr>
+    </w:lvl>
+    <w:lvl w:ilvl="1" w:tplc="04140019" w:tentative="1">
+      <w:start w:val="1"/>
+      <w:numFmt w:val="lowerLetter"/>
+      <w:lvlText w:val="%2."/>
+      <w:lvlJc w:val="left"/>
+      <w:pPr>
+        <w:ind w:left="1785" w:hanging="360"/>
+      </w:pPr>
+    </w:lvl>
+    <w:lvl w:ilvl="2" w:tplc="0414001B" w:tentative="1">
+      <w:start w:val="1"/>
+      <w:numFmt w:val="lowerRoman"/>
+      <w:lvlText w:val="%3."/>
+      <w:lvlJc w:val="right"/>
+      <w:pPr>
+        <w:ind w:left="2505" w:hanging="180"/>
+      </w:pPr>
+    </w:lvl>
+    <w:lvl w:ilvl="3" w:tplc="0414000F" w:tentative="1">
+      <w:start w:val="1"/>
+      <w:numFmt w:val="decimal"/>
+      <w:lvlText w:val="%4."/>
+      <w:lvlJc w:val="left"/>
+      <w:pPr>
+        <w:ind w:left="3225" w:hanging="360"/>
+      </w:pPr>
+    </w:lvl>
+    <w:lvl w:ilvl="4" w:tplc="04140019" w:tentative="1">
+      <w:start w:val="1"/>
+      <w:numFmt w:val="lowerLetter"/>
+      <w:lvlText w:val="%5."/>
+      <w:lvlJc w:val="left"/>
+      <w:pPr>
+        <w:ind w:left="3945" w:hanging="360"/>
+      </w:pPr>
+    </w:lvl>
+    <w:lvl w:ilvl="5" w:tplc="0414001B" w:tentative="1">
+      <w:start w:val="1"/>
+      <w:numFmt w:val="lowerRoman"/>
+      <w:lvlText w:val="%6."/>
+      <w:lvlJc w:val="right"/>
+      <w:pPr>
+        <w:ind w:left="4665" w:hanging="180"/>
+      </w:pPr>
+    </w:lvl>
+    <w:lvl w:ilvl="6" w:tplc="0414000F" w:tentative="1">
+      <w:start w:val="1"/>
+      <w:numFmt w:val="decimal"/>
+      <w:lvlText w:val="%7."/>
+      <w:lvlJc w:val="left"/>
+      <w:pPr>
+        <w:ind w:left="5385" w:hanging="360"/>
+      </w:pPr>
+    </w:lvl>
+    <w:lvl w:ilvl="7" w:tplc="04140019" w:tentative="1">
+      <w:start w:val="1"/>
+      <w:numFmt w:val="lowerLetter"/>
+      <w:lvlText w:val="%8."/>
+      <w:lvlJc w:val="left"/>
+      <w:pPr>
+        <w:ind w:left="6105" w:hanging="360"/>
+      </w:pPr>
+    </w:lvl>
+    <w:lvl w:ilvl="8" w:tplc="0414001B" w:tentative="1">
+      <w:start w:val="1"/>
+      <w:numFmt w:val="lowerRoman"/>
+      <w:lvlText w:val="%9."/>
+      <w:lvlJc w:val="right"/>
+      <w:pPr>
+        <w:ind w:left="6825" w:hanging="180"/>
+      </w:pPr>
+    </w:lvl>
+  </w:abstractNum>
+  <w:abstractNum w:abstractNumId="8" w15:restartNumberingAfterBreak="0">
     <w:nsid w:val="400665F4"/>
     <w:multiLevelType w:val="multilevel"/>
     <w:tmpl w:val="2EDE6B48"/>
@@ -1681,7 +2271,274 @@
       </w:rPr>
     </w:lvl>
   </w:abstractNum>
-  <w:abstractNum w:abstractNumId="5" w15:restartNumberingAfterBreak="0">
+  <w:abstractNum w:abstractNumId="9" w15:restartNumberingAfterBreak="0">
+    <w:nsid w:val="44F40A06"/>
+    <w:multiLevelType w:val="hybridMultilevel"/>
+    <w:tmpl w:val="F51A74CA"/>
+    <w:lvl w:ilvl="0" w:tplc="FCB6619C">
+      <w:start w:val="1"/>
+      <w:numFmt w:val="decimalZero"/>
+      <w:lvlText w:val="%1."/>
+      <w:lvlJc w:val="left"/>
+      <w:pPr>
+        <w:ind w:left="1065" w:hanging="360"/>
+      </w:pPr>
+      <w:rPr>
+        <w:rFonts w:hint="default"/>
+      </w:rPr>
+    </w:lvl>
+    <w:lvl w:ilvl="1" w:tplc="04140019" w:tentative="1">
+      <w:start w:val="1"/>
+      <w:numFmt w:val="lowerLetter"/>
+      <w:lvlText w:val="%2."/>
+      <w:lvlJc w:val="left"/>
+      <w:pPr>
+        <w:ind w:left="1785" w:hanging="360"/>
+      </w:pPr>
+    </w:lvl>
+    <w:lvl w:ilvl="2" w:tplc="0414001B" w:tentative="1">
+      <w:start w:val="1"/>
+      <w:numFmt w:val="lowerRoman"/>
+      <w:lvlText w:val="%3."/>
+      <w:lvlJc w:val="right"/>
+      <w:pPr>
+        <w:ind w:left="2505" w:hanging="180"/>
+      </w:pPr>
+    </w:lvl>
+    <w:lvl w:ilvl="3" w:tplc="0414000F" w:tentative="1">
+      <w:start w:val="1"/>
+      <w:numFmt w:val="decimal"/>
+      <w:lvlText w:val="%4."/>
+      <w:lvlJc w:val="left"/>
+      <w:pPr>
+        <w:ind w:left="3225" w:hanging="360"/>
+      </w:pPr>
+    </w:lvl>
+    <w:lvl w:ilvl="4" w:tplc="04140019" w:tentative="1">
+      <w:start w:val="1"/>
+      <w:numFmt w:val="lowerLetter"/>
+      <w:lvlText w:val="%5."/>
+      <w:lvlJc w:val="left"/>
+      <w:pPr>
+        <w:ind w:left="3945" w:hanging="360"/>
+      </w:pPr>
+    </w:lvl>
+    <w:lvl w:ilvl="5" w:tplc="0414001B" w:tentative="1">
+      <w:start w:val="1"/>
+      <w:numFmt w:val="lowerRoman"/>
+      <w:lvlText w:val="%6."/>
+      <w:lvlJc w:val="right"/>
+      <w:pPr>
+        <w:ind w:left="4665" w:hanging="180"/>
+      </w:pPr>
+    </w:lvl>
+    <w:lvl w:ilvl="6" w:tplc="0414000F" w:tentative="1">
+      <w:start w:val="1"/>
+      <w:numFmt w:val="decimal"/>
+      <w:lvlText w:val="%7."/>
+      <w:lvlJc w:val="left"/>
+      <w:pPr>
+        <w:ind w:left="5385" w:hanging="360"/>
+      </w:pPr>
+    </w:lvl>
+    <w:lvl w:ilvl="7" w:tplc="04140019" w:tentative="1">
+      <w:start w:val="1"/>
+      <w:numFmt w:val="lowerLetter"/>
+      <w:lvlText w:val="%8."/>
+      <w:lvlJc w:val="left"/>
+      <w:pPr>
+        <w:ind w:left="6105" w:hanging="360"/>
+      </w:pPr>
+    </w:lvl>
+    <w:lvl w:ilvl="8" w:tplc="0414001B" w:tentative="1">
+      <w:start w:val="1"/>
+      <w:numFmt w:val="lowerRoman"/>
+      <w:lvlText w:val="%9."/>
+      <w:lvlJc w:val="right"/>
+      <w:pPr>
+        <w:ind w:left="6825" w:hanging="180"/>
+      </w:pPr>
+    </w:lvl>
+  </w:abstractNum>
+  <w:abstractNum w:abstractNumId="10" w15:restartNumberingAfterBreak="0">
+    <w:nsid w:val="5AB644AB"/>
+    <w:multiLevelType w:val="hybridMultilevel"/>
+    <w:tmpl w:val="DDBE7402"/>
+    <w:lvl w:ilvl="0" w:tplc="6AF2582A">
+      <w:start w:val="1"/>
+      <w:numFmt w:val="decimalZero"/>
+      <w:lvlText w:val="%1."/>
+      <w:lvlJc w:val="left"/>
+      <w:pPr>
+        <w:ind w:left="1065" w:hanging="360"/>
+      </w:pPr>
+      <w:rPr>
+        <w:rFonts w:hint="default"/>
+      </w:rPr>
+    </w:lvl>
+    <w:lvl w:ilvl="1" w:tplc="04140019" w:tentative="1">
+      <w:start w:val="1"/>
+      <w:numFmt w:val="lowerLetter"/>
+      <w:lvlText w:val="%2."/>
+      <w:lvlJc w:val="left"/>
+      <w:pPr>
+        <w:ind w:left="1785" w:hanging="360"/>
+      </w:pPr>
+    </w:lvl>
+    <w:lvl w:ilvl="2" w:tplc="0414001B" w:tentative="1">
+      <w:start w:val="1"/>
+      <w:numFmt w:val="lowerRoman"/>
+      <w:lvlText w:val="%3."/>
+      <w:lvlJc w:val="right"/>
+      <w:pPr>
+        <w:ind w:left="2505" w:hanging="180"/>
+      </w:pPr>
+    </w:lvl>
+    <w:lvl w:ilvl="3" w:tplc="0414000F" w:tentative="1">
+      <w:start w:val="1"/>
+      <w:numFmt w:val="decimal"/>
+      <w:lvlText w:val="%4."/>
+      <w:lvlJc w:val="left"/>
+      <w:pPr>
+        <w:ind w:left="3225" w:hanging="360"/>
+      </w:pPr>
+    </w:lvl>
+    <w:lvl w:ilvl="4" w:tplc="04140019" w:tentative="1">
+      <w:start w:val="1"/>
+      <w:numFmt w:val="lowerLetter"/>
+      <w:lvlText w:val="%5."/>
+      <w:lvlJc w:val="left"/>
+      <w:pPr>
+        <w:ind w:left="3945" w:hanging="360"/>
+      </w:pPr>
+    </w:lvl>
+    <w:lvl w:ilvl="5" w:tplc="0414001B" w:tentative="1">
+      <w:start w:val="1"/>
+      <w:numFmt w:val="lowerRoman"/>
+      <w:lvlText w:val="%6."/>
+      <w:lvlJc w:val="right"/>
+      <w:pPr>
+        <w:ind w:left="4665" w:hanging="180"/>
+      </w:pPr>
+    </w:lvl>
+    <w:lvl w:ilvl="6" w:tplc="0414000F" w:tentative="1">
+      <w:start w:val="1"/>
+      <w:numFmt w:val="decimal"/>
+      <w:lvlText w:val="%7."/>
+      <w:lvlJc w:val="left"/>
+      <w:pPr>
+        <w:ind w:left="5385" w:hanging="360"/>
+      </w:pPr>
+    </w:lvl>
+    <w:lvl w:ilvl="7" w:tplc="04140019" w:tentative="1">
+      <w:start w:val="1"/>
+      <w:numFmt w:val="lowerLetter"/>
+      <w:lvlText w:val="%8."/>
+      <w:lvlJc w:val="left"/>
+      <w:pPr>
+        <w:ind w:left="6105" w:hanging="360"/>
+      </w:pPr>
+    </w:lvl>
+    <w:lvl w:ilvl="8" w:tplc="0414001B" w:tentative="1">
+      <w:start w:val="1"/>
+      <w:numFmt w:val="lowerRoman"/>
+      <w:lvlText w:val="%9."/>
+      <w:lvlJc w:val="right"/>
+      <w:pPr>
+        <w:ind w:left="6825" w:hanging="180"/>
+      </w:pPr>
+    </w:lvl>
+  </w:abstractNum>
+  <w:abstractNum w:abstractNumId="11" w15:restartNumberingAfterBreak="0">
+    <w:nsid w:val="68DD2BEA"/>
+    <w:multiLevelType w:val="hybridMultilevel"/>
+    <w:tmpl w:val="9252CF64"/>
+    <w:lvl w:ilvl="0" w:tplc="6EFAE56A">
+      <w:start w:val="1"/>
+      <w:numFmt w:val="decimalZero"/>
+      <w:lvlText w:val="%1."/>
+      <w:lvlJc w:val="left"/>
+      <w:pPr>
+        <w:ind w:left="1065" w:hanging="360"/>
+      </w:pPr>
+      <w:rPr>
+        <w:rFonts w:hint="default"/>
+      </w:rPr>
+    </w:lvl>
+    <w:lvl w:ilvl="1" w:tplc="04140019" w:tentative="1">
+      <w:start w:val="1"/>
+      <w:numFmt w:val="lowerLetter"/>
+      <w:lvlText w:val="%2."/>
+      <w:lvlJc w:val="left"/>
+      <w:pPr>
+        <w:ind w:left="1785" w:hanging="360"/>
+      </w:pPr>
+    </w:lvl>
+    <w:lvl w:ilvl="2" w:tplc="0414001B" w:tentative="1">
+      <w:start w:val="1"/>
+      <w:numFmt w:val="lowerRoman"/>
+      <w:lvlText w:val="%3."/>
+      <w:lvlJc w:val="right"/>
+      <w:pPr>
+        <w:ind w:left="2505" w:hanging="180"/>
+      </w:pPr>
+    </w:lvl>
+    <w:lvl w:ilvl="3" w:tplc="0414000F" w:tentative="1">
+      <w:start w:val="1"/>
+      <w:numFmt w:val="decimal"/>
+      <w:lvlText w:val="%4."/>
+      <w:lvlJc w:val="left"/>
+      <w:pPr>
+        <w:ind w:left="3225" w:hanging="360"/>
+      </w:pPr>
+    </w:lvl>
+    <w:lvl w:ilvl="4" w:tplc="04140019" w:tentative="1">
+      <w:start w:val="1"/>
+      <w:numFmt w:val="lowerLetter"/>
+      <w:lvlText w:val="%5."/>
+      <w:lvlJc w:val="left"/>
+      <w:pPr>
+        <w:ind w:left="3945" w:hanging="360"/>
+      </w:pPr>
+    </w:lvl>
+    <w:lvl w:ilvl="5" w:tplc="0414001B" w:tentative="1">
+      <w:start w:val="1"/>
+      <w:numFmt w:val="lowerRoman"/>
+      <w:lvlText w:val="%6."/>
+      <w:lvlJc w:val="right"/>
+      <w:pPr>
+        <w:ind w:left="4665" w:hanging="180"/>
+      </w:pPr>
+    </w:lvl>
+    <w:lvl w:ilvl="6" w:tplc="0414000F" w:tentative="1">
+      <w:start w:val="1"/>
+      <w:numFmt w:val="decimal"/>
+      <w:lvlText w:val="%7."/>
+      <w:lvlJc w:val="left"/>
+      <w:pPr>
+        <w:ind w:left="5385" w:hanging="360"/>
+      </w:pPr>
+    </w:lvl>
+    <w:lvl w:ilvl="7" w:tplc="04140019" w:tentative="1">
+      <w:start w:val="1"/>
+      <w:numFmt w:val="lowerLetter"/>
+      <w:lvlText w:val="%8."/>
+      <w:lvlJc w:val="left"/>
+      <w:pPr>
+        <w:ind w:left="6105" w:hanging="360"/>
+      </w:pPr>
+    </w:lvl>
+    <w:lvl w:ilvl="8" w:tplc="0414001B" w:tentative="1">
+      <w:start w:val="1"/>
+      <w:numFmt w:val="lowerRoman"/>
+      <w:lvlText w:val="%9."/>
+      <w:lvlJc w:val="right"/>
+      <w:pPr>
+        <w:ind w:left="6825" w:hanging="180"/>
+      </w:pPr>
+    </w:lvl>
+  </w:abstractNum>
+  <w:abstractNum w:abstractNumId="12" w15:restartNumberingAfterBreak="0">
     <w:nsid w:val="78826EBF"/>
     <w:multiLevelType w:val="hybridMultilevel"/>
     <w:tmpl w:val="24D69C3E"/>
@@ -1771,22 +2628,43 @@
     </w:lvl>
   </w:abstractNum>
   <w:num w:numId="1">
+    <w:abstractNumId w:val="1"/>
+  </w:num>
+  <w:num w:numId="2">
+    <w:abstractNumId w:val="8"/>
+  </w:num>
+  <w:num w:numId="3">
+    <w:abstractNumId w:val="5"/>
+  </w:num>
+  <w:num w:numId="4">
+    <w:abstractNumId w:val="3"/>
+  </w:num>
+  <w:num w:numId="5">
+    <w:abstractNumId w:val="12"/>
+  </w:num>
+  <w:num w:numId="6">
+    <w:abstractNumId w:val="4"/>
+  </w:num>
+  <w:num w:numId="7">
+    <w:abstractNumId w:val="7"/>
+  </w:num>
+  <w:num w:numId="8">
+    <w:abstractNumId w:val="11"/>
+  </w:num>
+  <w:num w:numId="9">
+    <w:abstractNumId w:val="9"/>
+  </w:num>
+  <w:num w:numId="10">
+    <w:abstractNumId w:val="10"/>
+  </w:num>
+  <w:num w:numId="11">
+    <w:abstractNumId w:val="2"/>
+  </w:num>
+  <w:num w:numId="12">
     <w:abstractNumId w:val="0"/>
   </w:num>
-  <w:num w:numId="2">
-    <w:abstractNumId w:val="4"/>
-  </w:num>
-  <w:num w:numId="3">
-    <w:abstractNumId w:val="3"/>
-  </w:num>
-  <w:num w:numId="4">
-    <w:abstractNumId w:val="1"/>
-  </w:num>
-  <w:num w:numId="5">
-    <w:abstractNumId w:val="5"/>
-  </w:num>
-  <w:num w:numId="6">
-    <w:abstractNumId w:val="2"/>
+  <w:num w:numId="13">
+    <w:abstractNumId w:val="6"/>
   </w:num>
 </w:numbering>
 </file>

</xml_diff>